<commit_message>
Ajout d'une remise exceptionnelle dans la facture
</commit_message>
<xml_diff>
--- a/IHM/template/Formulaire Facture Camping-1.docx
+++ b/IHM/template/Formulaire Facture Camping-1.docx
@@ -14,6 +14,80 @@
       <w:r>
         <w:rPr>
           <w:rFonts w:ascii="Arial" w:hAnsi="Arial" w:cs="Arial"/>
+          <w:noProof/>
+          <w:sz w:val="20"/>
+          <w:szCs w:val="20"/>
+          <w:lang w:eastAsia="fr-FR"/>
+        </w:rPr>
+        <w:pict>
+          <v:shapetype id="_x0000_t202" coordsize="21600,21600" o:spt="202" path="m,l,21600r21600,l21600,xe">
+            <v:stroke joinstyle="miter"/>
+            <v:path gradientshapeok="t" o:connecttype="rect"/>
+          </v:shapetype>
+          <v:shape id="_x0000_s1262" type="#_x0000_t202" style="position:absolute;margin-left:-9.75pt;margin-top:-28.5pt;width:66pt;height:21.9pt;z-index:251787264;visibility:visible;mso-wrap-distance-left:9pt;mso-wrap-distance-top:0;mso-wrap-distance-right:9pt;mso-wrap-distance-bottom:0;mso-position-horizontal-relative:text;mso-position-vertical-relative:text;mso-width-relative:margin;mso-height-relative:margin;v-text-anchor:top" o:gfxdata="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" filled="f" stroked="f">
+            <v:textbox style="mso-next-textbox:#_x0000_s1262">
+              <w:txbxContent>
+                <w:p>
+                  <w:pPr>
+                    <w:spacing w:line="240" w:lineRule="auto"/>
+                    <w:rPr>
+                      <w:rFonts w:ascii="Corbel" w:hAnsi="Corbel"/>
+                      <w:sz w:val="24"/>
+                      <w:szCs w:val="28"/>
+                    </w:rPr>
+                  </w:pPr>
+                  <w:r>
+                    <w:rPr>
+                      <w:rFonts w:ascii="Corbel" w:hAnsi="Corbel"/>
+                      <w:sz w:val="24"/>
+                      <w:szCs w:val="28"/>
+                    </w:rPr>
+                    <w:t>{{DATE_FACTURE}}</w:t>
+                  </w:r>
+                </w:p>
+              </w:txbxContent>
+            </v:textbox>
+          </v:shape>
+        </w:pict>
+      </w:r>
+      <w:r>
+        <w:rPr>
+          <w:rFonts w:ascii="Arial" w:hAnsi="Arial" w:cs="Arial"/>
+          <w:noProof/>
+          <w:sz w:val="20"/>
+          <w:szCs w:val="20"/>
+          <w:lang w:eastAsia="fr-FR"/>
+        </w:rPr>
+        <w:pict>
+          <v:shape id="_x0000_s1261" type="#_x0000_t202" style="position:absolute;margin-left:-31.5pt;margin-top:-28.5pt;width:28.5pt;height:21.9pt;z-index:251786240;visibility:visible;mso-wrap-distance-left:9pt;mso-wrap-distance-top:0;mso-wrap-distance-right:9pt;mso-wrap-distance-bottom:0;mso-position-horizontal-relative:text;mso-position-vertical-relative:text;mso-width-relative:margin;mso-height-relative:margin;v-text-anchor:top" o:gfxdata="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" filled="f" stroked="f">
+            <v:textbox style="mso-next-textbox:#_x0000_s1261">
+              <w:txbxContent>
+                <w:p>
+                  <w:pPr>
+                    <w:spacing w:line="240" w:lineRule="auto"/>
+                    <w:rPr>
+                      <w:rFonts w:ascii="Corbel" w:hAnsi="Corbel"/>
+                      <w:sz w:val="24"/>
+                      <w:szCs w:val="28"/>
+                    </w:rPr>
+                  </w:pPr>
+                  <w:r>
+                    <w:rPr>
+                      <w:rFonts w:ascii="Corbel" w:hAnsi="Corbel"/>
+                      <w:sz w:val="24"/>
+                      <w:szCs w:val="28"/>
+                    </w:rPr>
+                    <w:t>Le</w:t>
+                  </w:r>
+                </w:p>
+              </w:txbxContent>
+            </v:textbox>
+          </v:shape>
+        </w:pict>
+      </w:r>
+      <w:r>
+        <w:rPr>
+          <w:rFonts w:ascii="Arial" w:hAnsi="Arial" w:cs="Arial"/>
           <w:b/>
           <w:noProof/>
           <w:sz w:val="32"/>
@@ -21,7 +95,7 @@
           <w:lang w:eastAsia="fr-FR"/>
         </w:rPr>
         <w:drawing>
-          <wp:anchor distT="0" distB="0" distL="114300" distR="114300" simplePos="0" relativeHeight="251660288" behindDoc="1" locked="0" layoutInCell="1" allowOverlap="1" wp14:anchorId="103D3ACC" wp14:editId="18055FFB">
+          <wp:anchor distT="0" distB="0" distL="114300" distR="114300" simplePos="0" relativeHeight="251660288" behindDoc="1" locked="0" layoutInCell="1" allowOverlap="1" wp14:anchorId="1824AE03" wp14:editId="52345838">
             <wp:simplePos x="0" y="0"/>
             <wp:positionH relativeFrom="column">
               <wp:posOffset>1419225</wp:posOffset>
@@ -91,7 +165,18 @@
           <w:sz w:val="32"/>
           <w:szCs w:val="32"/>
         </w:rPr>
-        <w:t>FACTURE</w:t>
+        <w:t>F</w:t>
+      </w:r>
+      <w:bookmarkStart w:id="0" w:name="_GoBack"/>
+      <w:bookmarkEnd w:id="0"/>
+      <w:r>
+        <w:rPr>
+          <w:rFonts w:ascii="Arial" w:hAnsi="Arial" w:cs="Arial"/>
+          <w:b/>
+          <w:sz w:val="32"/>
+          <w:szCs w:val="32"/>
+        </w:rPr>
+        <w:t>ACTURE</w:t>
       </w:r>
     </w:p>
     <w:p>
@@ -111,10 +196,6 @@
           <w:lang w:eastAsia="fr-FR"/>
         </w:rPr>
         <w:pict>
-          <v:shapetype id="_x0000_t202" coordsize="21600,21600" o:spt="202" path="m,l,21600r21600,l21600,xe">
-            <v:stroke joinstyle="miter"/>
-            <v:path gradientshapeok="t" o:connecttype="rect"/>
-          </v:shapetype>
           <v:shape id="Zone de texte 2" o:spid="_x0000_s1066" type="#_x0000_t202" style="position:absolute;margin-left:-14.5pt;margin-top:16.85pt;width:118.75pt;height:21.9pt;z-index:251702272;visibility:visible;mso-wrap-distance-left:9pt;mso-wrap-distance-top:0;mso-wrap-distance-right:9pt;mso-wrap-distance-bottom:0;mso-position-horizontal-relative:text;mso-position-vertical-relative:text;mso-width-relative:margin;mso-height-relative:margin;v-text-anchor:top" o:gfxdata="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" filled="f" stroked="f">
             <v:textbox>
               <w:txbxContent>
@@ -712,7 +793,36 @@
                 <w:lang w:eastAsia="fr-FR"/>
               </w:rPr>
               <w:pict>
-                <v:shape id="_x0000_s1053" type="#_x0000_t202" style="position:absolute;margin-left:-2.8pt;margin-top:.9pt;width:93.4pt;height:24.5pt;z-index:251688960;visibility:visible;mso-wrap-distance-left:9pt;mso-wrap-distance-top:0;mso-wrap-distance-right:9pt;mso-wrap-distance-bottom:0;mso-position-horizontal-relative:text;mso-position-vertical-relative:text;mso-width-relative:margin;mso-height-relative:margin;v-text-anchor:top" o:gfxdata="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" filled="f" stroked="f">
+                <v:shape id="_x0000_s1183" type="#_x0000_t202" style="position:absolute;margin-left:56.1pt;margin-top:3.9pt;width:34.5pt;height:23pt;z-index:251746304;visibility:visible;mso-wrap-distance-left:9pt;mso-wrap-distance-top:0;mso-wrap-distance-right:9pt;mso-wrap-distance-bottom:0;mso-position-horizontal-relative:text;mso-position-vertical-relative:text;mso-width-relative:margin;mso-height-relative:margin;v-text-anchor:top" o:gfxdata="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" filled="f" stroked="f">
+                  <v:textbox style="mso-next-textbox:#_x0000_s1183">
+                    <w:txbxContent>
+                      <w:p>
+                        <w:pPr>
+                          <w:spacing w:after="0" w:line="240" w:lineRule="auto"/>
+                          <w:jc w:val="center"/>
+                          <w:rPr>
+                            <w:rFonts w:ascii="Arial" w:hAnsi="Arial" w:cs="Arial"/>
+                          </w:rPr>
+                        </w:pPr>
+                        <w:r>
+                          <w:rPr>
+                            <w:rFonts w:ascii="Arial" w:hAnsi="Arial" w:cs="Arial"/>
+                          </w:rPr>
+                          <w:t>T.C</w:t>
+                        </w:r>
+                      </w:p>
+                    </w:txbxContent>
+                  </v:textbox>
+                </v:shape>
+              </w:pict>
+            </w:r>
+            <w:r>
+              <w:rPr>
+                <w:noProof/>
+                <w:lang w:eastAsia="fr-FR"/>
+              </w:rPr>
+              <w:pict>
+                <v:shape id="_x0000_s1053" type="#_x0000_t202" style="position:absolute;margin-left:-2.8pt;margin-top:3.9pt;width:93.4pt;height:24.5pt;z-index:251688960;visibility:visible;mso-wrap-distance-left:9pt;mso-wrap-distance-top:0;mso-wrap-distance-right:9pt;mso-wrap-distance-bottom:0;mso-position-horizontal-relative:text;mso-position-vertical-relative:text;mso-width-relative:margin;mso-height-relative:margin;v-text-anchor:top" o:gfxdata="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" filled="f" stroked="f">
                   <v:textbox style="mso-next-textbox:#_x0000_s1053">
                     <w:txbxContent>
                       <w:p>
@@ -839,7 +949,7 @@
                 <w:lang w:eastAsia="fr-FR"/>
               </w:rPr>
               <w:pict>
-                <v:shape id="_x0000_s1054" type="#_x0000_t202" style="position:absolute;margin-left:-2.8pt;margin-top:.55pt;width:93.4pt;height:23.25pt;z-index:251689984;visibility:visible;mso-wrap-distance-left:9pt;mso-wrap-distance-top:0;mso-wrap-distance-right:9pt;mso-wrap-distance-bottom:0;mso-position-horizontal-relative:text;mso-position-vertical-relative:text;mso-width-relative:margin;mso-height-relative:margin;v-text-anchor:top" o:gfxdata="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" filled="f" stroked="f">
+                <v:shape id="_x0000_s1054" type="#_x0000_t202" style="position:absolute;margin-left:-2.8pt;margin-top:2.05pt;width:93.4pt;height:23.25pt;z-index:251689984;visibility:visible;mso-wrap-distance-left:9pt;mso-wrap-distance-top:0;mso-wrap-distance-right:9pt;mso-wrap-distance-bottom:0;mso-position-horizontal-relative:text;mso-position-vertical-relative:text;mso-width-relative:margin;mso-height-relative:margin;v-text-anchor:top" o:gfxdata="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" filled="f" stroked="f">
                   <v:textbox style="mso-next-textbox:#_x0000_s1054">
                     <w:txbxContent>
                       <w:p>
@@ -855,6 +965,35 @@
                             <w:rFonts w:ascii="Arial" w:hAnsi="Arial" w:cs="Arial"/>
                           </w:rPr>
                           <w:t>{{SOUS_TOTAL_ENFANT}} €</w:t>
+                        </w:r>
+                      </w:p>
+                    </w:txbxContent>
+                  </v:textbox>
+                </v:shape>
+              </w:pict>
+            </w:r>
+            <w:r>
+              <w:rPr>
+                <w:noProof/>
+                <w:lang w:eastAsia="fr-FR"/>
+              </w:rPr>
+              <w:pict>
+                <v:shape id="_x0000_s1184" type="#_x0000_t202" style="position:absolute;margin-left:56.1pt;margin-top:2.55pt;width:34.5pt;height:23pt;z-index:251747328;visibility:visible;mso-wrap-distance-left:9pt;mso-wrap-distance-top:0;mso-wrap-distance-right:9pt;mso-wrap-distance-bottom:0;mso-position-horizontal-relative:text;mso-position-vertical-relative:text;mso-width-relative:margin;mso-height-relative:margin;v-text-anchor:top" o:gfxdata="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" filled="f" stroked="f">
+                  <v:textbox style="mso-next-textbox:#_x0000_s1184">
+                    <w:txbxContent>
+                      <w:p>
+                        <w:pPr>
+                          <w:spacing w:after="0" w:line="240" w:lineRule="auto"/>
+                          <w:jc w:val="center"/>
+                          <w:rPr>
+                            <w:rFonts w:ascii="Arial" w:hAnsi="Arial" w:cs="Arial"/>
+                          </w:rPr>
+                        </w:pPr>
+                        <w:r>
+                          <w:rPr>
+                            <w:rFonts w:ascii="Arial" w:hAnsi="Arial" w:cs="Arial"/>
+                          </w:rPr>
+                          <w:t>T.C</w:t>
                         </w:r>
                       </w:p>
                     </w:txbxContent>
@@ -988,7 +1127,7 @@
                 <w:lang w:eastAsia="fr-FR"/>
               </w:rPr>
               <w:pict>
-                <v:shape id="_x0000_s1055" type="#_x0000_t202" style="position:absolute;margin-left:-2.8pt;margin-top:-.15pt;width:93.4pt;height:23.15pt;z-index:251691008;visibility:visible;mso-wrap-distance-left:9pt;mso-wrap-distance-top:0;mso-wrap-distance-right:9pt;mso-wrap-distance-bottom:0;mso-position-horizontal-relative:text;mso-position-vertical-relative:text;mso-width-relative:margin;mso-height-relative:margin;v-text-anchor:top" o:gfxdata="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" filled="f" stroked="f">
+                <v:shape id="_x0000_s1055" type="#_x0000_t202" style="position:absolute;margin-left:-2.8pt;margin-top:1.35pt;width:93.4pt;height:21.65pt;z-index:251691008;visibility:visible;mso-wrap-distance-left:9pt;mso-wrap-distance-top:0;mso-wrap-distance-right:9pt;mso-wrap-distance-bottom:0;mso-position-horizontal-relative:text;mso-position-vertical-relative:text;mso-width-relative:margin;mso-height-relative:margin;v-text-anchor:top" o:gfxdata="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" filled="f" stroked="f">
                   <v:textbox style="mso-next-textbox:#_x0000_s1055">
                     <w:txbxContent>
                       <w:p>
@@ -1004,6 +1143,35 @@
                             <w:rFonts w:ascii="Arial" w:hAnsi="Arial" w:cs="Arial"/>
                           </w:rPr>
                           <w:t>{{SOUS_TOTAL_ANIMAL}} €</w:t>
+                        </w:r>
+                      </w:p>
+                    </w:txbxContent>
+                  </v:textbox>
+                </v:shape>
+              </w:pict>
+            </w:r>
+            <w:r>
+              <w:rPr>
+                <w:noProof/>
+                <w:lang w:eastAsia="fr-FR"/>
+              </w:rPr>
+              <w:pict>
+                <v:shape id="_x0000_s1185" type="#_x0000_t202" style="position:absolute;margin-left:56.1pt;margin-top:1.35pt;width:34.5pt;height:23pt;z-index:251748352;visibility:visible;mso-wrap-distance-left:9pt;mso-wrap-distance-top:0;mso-wrap-distance-right:9pt;mso-wrap-distance-bottom:0;mso-position-horizontal-relative:text;mso-position-vertical-relative:text;mso-width-relative:margin;mso-height-relative:margin;v-text-anchor:top" o:gfxdata="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" filled="f" stroked="f">
+                  <v:textbox style="mso-next-textbox:#_x0000_s1185">
+                    <w:txbxContent>
+                      <w:p>
+                        <w:pPr>
+                          <w:spacing w:after="0" w:line="240" w:lineRule="auto"/>
+                          <w:jc w:val="center"/>
+                          <w:rPr>
+                            <w:rFonts w:ascii="Arial" w:hAnsi="Arial" w:cs="Arial"/>
+                          </w:rPr>
+                        </w:pPr>
+                        <w:r>
+                          <w:rPr>
+                            <w:rFonts w:ascii="Arial" w:hAnsi="Arial" w:cs="Arial"/>
+                          </w:rPr>
+                          <w:t>T.C</w:t>
                         </w:r>
                       </w:p>
                     </w:txbxContent>
@@ -1204,6 +1372,68 @@
                 <w:lang w:eastAsia="fr-FR"/>
               </w:rPr>
               <w:pict>
+                <v:shape id="_x0000_s1187" type="#_x0000_t202" style="position:absolute;margin-left:56.1pt;margin-top:17.75pt;width:34.5pt;height:23pt;z-index:251750400;visibility:visible;mso-wrap-distance-left:9pt;mso-wrap-distance-top:0;mso-wrap-distance-right:9pt;mso-wrap-distance-bottom:0;mso-position-horizontal-relative:text;mso-position-vertical-relative:text;mso-width-relative:margin;mso-height-relative:margin;v-text-anchor:top" o:gfxdata="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" filled="f" stroked="f">
+                  <v:textbox style="mso-next-textbox:#_x0000_s1187">
+                    <w:txbxContent>
+                      <w:p>
+                        <w:pPr>
+                          <w:spacing w:after="0" w:line="240" w:lineRule="auto"/>
+                          <w:jc w:val="center"/>
+                          <w:rPr>
+                            <w:rFonts w:ascii="Arial" w:hAnsi="Arial" w:cs="Arial"/>
+                            <w:sz w:val="18"/>
+                          </w:rPr>
+                        </w:pPr>
+                        <w:r>
+                          <w:rPr>
+                            <w:rFonts w:ascii="Arial" w:hAnsi="Arial" w:cs="Arial"/>
+                            <w:sz w:val="20"/>
+                          </w:rPr>
+                          <w:t>T.C</w:t>
+                        </w:r>
+                      </w:p>
+                    </w:txbxContent>
+                  </v:textbox>
+                </v:shape>
+              </w:pict>
+            </w:r>
+            <w:r>
+              <w:rPr>
+                <w:noProof/>
+                <w:lang w:eastAsia="fr-FR"/>
+              </w:rPr>
+              <w:pict>
+                <v:shape id="_x0000_s1186" type="#_x0000_t202" style="position:absolute;margin-left:56.1pt;margin-top:5.75pt;width:34.5pt;height:23pt;z-index:251749376;visibility:visible;mso-wrap-distance-left:9pt;mso-wrap-distance-top:0;mso-wrap-distance-right:9pt;mso-wrap-distance-bottom:0;mso-position-horizontal-relative:text;mso-position-vertical-relative:text;mso-width-relative:margin;mso-height-relative:margin;v-text-anchor:top" o:gfxdata="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" filled="f" stroked="f">
+                  <v:textbox style="mso-next-textbox:#_x0000_s1186">
+                    <w:txbxContent>
+                      <w:p>
+                        <w:pPr>
+                          <w:spacing w:after="0" w:line="240" w:lineRule="auto"/>
+                          <w:jc w:val="center"/>
+                          <w:rPr>
+                            <w:rFonts w:ascii="Arial" w:hAnsi="Arial" w:cs="Arial"/>
+                            <w:sz w:val="18"/>
+                          </w:rPr>
+                        </w:pPr>
+                        <w:r>
+                          <w:rPr>
+                            <w:rFonts w:ascii="Arial" w:hAnsi="Arial" w:cs="Arial"/>
+                            <w:sz w:val="20"/>
+                          </w:rPr>
+                          <w:t>T.C</w:t>
+                        </w:r>
+                      </w:p>
+                    </w:txbxContent>
+                  </v:textbox>
+                </v:shape>
+              </w:pict>
+            </w:r>
+            <w:r>
+              <w:rPr>
+                <w:noProof/>
+                <w:lang w:eastAsia="fr-FR"/>
+              </w:rPr>
+              <w:pict>
                 <v:shape id="_x0000_s1057" type="#_x0000_t202" style="position:absolute;margin-left:-2.8pt;margin-top:18.1pt;width:93.4pt;height:17.05pt;z-index:251693056;visibility:visible;mso-wrap-distance-left:9pt;mso-wrap-distance-top:0;mso-wrap-distance-right:9pt;mso-wrap-distance-bottom:0;mso-position-horizontal-relative:text;mso-position-vertical-relative:text;mso-width-relative:margin;mso-height-relative:margin;v-text-anchor:top" o:gfxdata="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" filled="f" stroked="f">
                   <v:textbox style="mso-next-textbox:#_x0000_s1057">
                     <w:txbxContent>
@@ -1478,6 +1708,68 @@
                 <w:lang w:eastAsia="fr-FR"/>
               </w:rPr>
               <w:pict>
+                <v:shape id="_x0000_s1189" type="#_x0000_t202" style="position:absolute;margin-left:56.1pt;margin-top:19.45pt;width:34.5pt;height:23pt;z-index:251752448;visibility:visible;mso-wrap-distance-left:9pt;mso-wrap-distance-top:0;mso-wrap-distance-right:9pt;mso-wrap-distance-bottom:0;mso-position-horizontal-relative:text;mso-position-vertical-relative:text;mso-width-relative:margin;mso-height-relative:margin;v-text-anchor:top" o:gfxdata="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" filled="f" stroked="f">
+                  <v:textbox style="mso-next-textbox:#_x0000_s1189">
+                    <w:txbxContent>
+                      <w:p>
+                        <w:pPr>
+                          <w:spacing w:after="0" w:line="240" w:lineRule="auto"/>
+                          <w:jc w:val="center"/>
+                          <w:rPr>
+                            <w:rFonts w:ascii="Arial" w:hAnsi="Arial" w:cs="Arial"/>
+                            <w:sz w:val="18"/>
+                          </w:rPr>
+                        </w:pPr>
+                        <w:r>
+                          <w:rPr>
+                            <w:rFonts w:ascii="Arial" w:hAnsi="Arial" w:cs="Arial"/>
+                            <w:sz w:val="20"/>
+                          </w:rPr>
+                          <w:t>T.C</w:t>
+                        </w:r>
+                      </w:p>
+                    </w:txbxContent>
+                  </v:textbox>
+                </v:shape>
+              </w:pict>
+            </w:r>
+            <w:r>
+              <w:rPr>
+                <w:noProof/>
+                <w:lang w:eastAsia="fr-FR"/>
+              </w:rPr>
+              <w:pict>
+                <v:shape id="_x0000_s1188" type="#_x0000_t202" style="position:absolute;margin-left:56.1pt;margin-top:8.95pt;width:34.5pt;height:23pt;z-index:251751424;visibility:visible;mso-wrap-distance-left:9pt;mso-wrap-distance-top:0;mso-wrap-distance-right:9pt;mso-wrap-distance-bottom:0;mso-position-horizontal-relative:text;mso-position-vertical-relative:text;mso-width-relative:margin;mso-height-relative:margin;v-text-anchor:top" o:gfxdata="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" filled="f" stroked="f">
+                  <v:textbox style="mso-next-textbox:#_x0000_s1188">
+                    <w:txbxContent>
+                      <w:p>
+                        <w:pPr>
+                          <w:spacing w:after="0" w:line="240" w:lineRule="auto"/>
+                          <w:jc w:val="center"/>
+                          <w:rPr>
+                            <w:rFonts w:ascii="Arial" w:hAnsi="Arial" w:cs="Arial"/>
+                            <w:sz w:val="18"/>
+                          </w:rPr>
+                        </w:pPr>
+                        <w:r>
+                          <w:rPr>
+                            <w:rFonts w:ascii="Arial" w:hAnsi="Arial" w:cs="Arial"/>
+                            <w:sz w:val="20"/>
+                          </w:rPr>
+                          <w:t>T.C</w:t>
+                        </w:r>
+                      </w:p>
+                    </w:txbxContent>
+                  </v:textbox>
+                </v:shape>
+              </w:pict>
+            </w:r>
+            <w:r>
+              <w:rPr>
+                <w:noProof/>
+                <w:lang w:eastAsia="fr-FR"/>
+              </w:rPr>
+              <w:pict>
                 <v:shape id="_x0000_s1059" type="#_x0000_t202" style="position:absolute;margin-left:-2.8pt;margin-top:19.85pt;width:93.4pt;height:17.05pt;z-index:251695104;visibility:visible;mso-wrap-distance-left:9pt;mso-wrap-distance-top:0;mso-wrap-distance-right:9pt;mso-wrap-distance-bottom:0;mso-position-horizontal-relative:text;mso-position-vertical-relative:text;mso-width-relative:margin;mso-height-relative:margin;v-text-anchor:top" o:gfxdata="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" filled="f" stroked="f">
                   <v:textbox style="mso-next-textbox:#_x0000_s1059">
                     <w:txbxContent>
@@ -1713,36 +2005,7 @@
                 <w:lang w:eastAsia="fr-FR"/>
               </w:rPr>
               <w:pict>
-                <v:shape id="_x0000_s1061" type="#_x0000_t202" style="position:absolute;margin-left:-2.8pt;margin-top:22.1pt;width:93.4pt;height:24.15pt;z-index:251697152;visibility:visible;mso-wrap-distance-left:9pt;mso-wrap-distance-top:0;mso-wrap-distance-right:9pt;mso-wrap-distance-bottom:0;mso-position-horizontal-relative:text;mso-position-vertical-relative:text;mso-width-relative:margin;mso-height-relative:margin;v-text-anchor:top" o:gfxdata="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" filled="f" stroked="f">
-                  <v:textbox style="mso-next-textbox:#_x0000_s1061">
-                    <w:txbxContent>
-                      <w:p>
-                        <w:pPr>
-                          <w:spacing w:after="0" w:line="240" w:lineRule="auto"/>
-                          <w:jc w:val="center"/>
-                          <w:rPr>
-                            <w:rFonts w:ascii="Arial" w:hAnsi="Arial" w:cs="Arial"/>
-                          </w:rPr>
-                        </w:pPr>
-                        <w:r>
-                          <w:rPr>
-                            <w:rFonts w:ascii="Arial" w:hAnsi="Arial" w:cs="Arial"/>
-                          </w:rPr>
-                          <w:t>{{SOUS_TOTAL_ELECTRICITE}} €</w:t>
-                        </w:r>
-                      </w:p>
-                    </w:txbxContent>
-                  </v:textbox>
-                </v:shape>
-              </w:pict>
-            </w:r>
-            <w:r>
-              <w:rPr>
-                <w:noProof/>
-                <w:lang w:eastAsia="fr-FR"/>
-              </w:rPr>
-              <w:pict>
-                <v:shape id="_x0000_s1060" type="#_x0000_t202" style="position:absolute;margin-left:-2.8pt;margin-top:.55pt;width:93.4pt;height:24.25pt;z-index:251696128;visibility:visible;mso-wrap-distance-left:9pt;mso-wrap-distance-top:0;mso-wrap-distance-right:9pt;mso-wrap-distance-bottom:0;mso-position-horizontal-relative:text;mso-position-vertical-relative:text;mso-width-relative:margin;mso-height-relative:margin;v-text-anchor:top" o:gfxdata="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" filled="f" stroked="f">
+                <v:shape id="_x0000_s1060" type="#_x0000_t202" style="position:absolute;margin-left:-2.8pt;margin-top:2.05pt;width:93.4pt;height:20.05pt;z-index:251696128;visibility:visible;mso-wrap-distance-left:9pt;mso-wrap-distance-top:0;mso-wrap-distance-right:9pt;mso-wrap-distance-bottom:0;mso-position-horizontal-relative:text;mso-position-vertical-relative:text;mso-width-relative:margin;mso-height-relative:margin;v-text-anchor:top" o:gfxdata="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" filled="f" stroked="f">
                   <v:textbox style="mso-next-textbox:#_x0000_s1060">
                     <w:txbxContent>
                       <w:p>
@@ -1758,6 +2021,35 @@
                             <w:rFonts w:ascii="Arial" w:hAnsi="Arial" w:cs="Arial"/>
                           </w:rPr>
                           <w:t>{{SOUS_TOTAL_CAMPING_CAR}} €</w:t>
+                        </w:r>
+                      </w:p>
+                    </w:txbxContent>
+                  </v:textbox>
+                </v:shape>
+              </w:pict>
+            </w:r>
+            <w:r>
+              <w:rPr>
+                <w:noProof/>
+                <w:lang w:eastAsia="fr-FR"/>
+              </w:rPr>
+              <w:pict>
+                <v:shape id="_x0000_s1190" type="#_x0000_t202" style="position:absolute;margin-left:56.1pt;margin-top:2.4pt;width:34.5pt;height:23pt;z-index:251753472;visibility:visible;mso-wrap-distance-left:9pt;mso-wrap-distance-top:0;mso-wrap-distance-right:9pt;mso-wrap-distance-bottom:0;mso-position-horizontal-relative:text;mso-position-vertical-relative:text;mso-width-relative:margin;mso-height-relative:margin;v-text-anchor:top" o:gfxdata="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" filled="f" stroked="f">
+                  <v:textbox style="mso-next-textbox:#_x0000_s1190">
+                    <w:txbxContent>
+                      <w:p>
+                        <w:pPr>
+                          <w:spacing w:after="0" w:line="240" w:lineRule="auto"/>
+                          <w:jc w:val="center"/>
+                          <w:rPr>
+                            <w:rFonts w:ascii="Arial" w:hAnsi="Arial" w:cs="Arial"/>
+                          </w:rPr>
+                        </w:pPr>
+                        <w:r>
+                          <w:rPr>
+                            <w:rFonts w:ascii="Arial" w:hAnsi="Arial" w:cs="Arial"/>
+                          </w:rPr>
+                          <w:t>T.C</w:t>
                         </w:r>
                       </w:p>
                     </w:txbxContent>
@@ -1863,22 +2155,51 @@
                 <w:lang w:eastAsia="fr-FR"/>
               </w:rPr>
               <w:pict>
-                <v:shape id="_x0000_s1062" type="#_x0000_t202" style="position:absolute;margin-left:-2.8pt;margin-top:19.6pt;width:93.4pt;height:24pt;z-index:251698176;visibility:visible;mso-wrap-distance-left:9pt;mso-wrap-distance-top:0;mso-wrap-distance-right:9pt;mso-wrap-distance-bottom:0;mso-position-horizontal-relative:text;mso-position-vertical-relative:text;mso-width-relative:margin;mso-height-relative:margin;v-text-anchor:top" o:gfxdata="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" filled="f" stroked="f">
-                  <v:textbox style="mso-next-textbox:#_x0000_s1062">
-                    <w:txbxContent>
-                      <w:p>
-                        <w:pPr>
-                          <w:spacing w:after="0" w:line="240" w:lineRule="auto"/>
-                          <w:jc w:val="center"/>
-                          <w:rPr>
-                            <w:rFonts w:ascii="Arial" w:hAnsi="Arial" w:cs="Arial"/>
-                          </w:rPr>
-                        </w:pPr>
-                        <w:r>
-                          <w:rPr>
-                            <w:rFonts w:ascii="Arial" w:hAnsi="Arial" w:cs="Arial"/>
-                          </w:rPr>
-                          <w:t>{{SOUS_TOTAL_VEHICULE_SUPP}} €</w:t>
+                <v:shape id="_x0000_s1061" type="#_x0000_t202" style="position:absolute;margin-left:-2.8pt;margin-top:.25pt;width:93.4pt;height:20.65pt;z-index:251697152;visibility:visible;mso-wrap-distance-left:9pt;mso-wrap-distance-top:0;mso-wrap-distance-right:9pt;mso-wrap-distance-bottom:0;mso-position-horizontal-relative:text;mso-position-vertical-relative:text;mso-width-relative:margin;mso-height-relative:margin;v-text-anchor:top" o:gfxdata="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" filled="f" stroked="f">
+                  <v:textbox style="mso-next-textbox:#_x0000_s1061">
+                    <w:txbxContent>
+                      <w:p>
+                        <w:pPr>
+                          <w:spacing w:after="0" w:line="240" w:lineRule="auto"/>
+                          <w:jc w:val="center"/>
+                          <w:rPr>
+                            <w:rFonts w:ascii="Arial" w:hAnsi="Arial" w:cs="Arial"/>
+                          </w:rPr>
+                        </w:pPr>
+                        <w:r>
+                          <w:rPr>
+                            <w:rFonts w:ascii="Arial" w:hAnsi="Arial" w:cs="Arial"/>
+                          </w:rPr>
+                          <w:t>{{SOUS_TOTAL_ELECTRICITE}} €</w:t>
+                        </w:r>
+                      </w:p>
+                    </w:txbxContent>
+                  </v:textbox>
+                </v:shape>
+              </w:pict>
+            </w:r>
+            <w:r>
+              <w:rPr>
+                <w:noProof/>
+                <w:lang w:eastAsia="fr-FR"/>
+              </w:rPr>
+              <w:pict>
+                <v:shape id="_x0000_s1191" type="#_x0000_t202" style="position:absolute;margin-left:56.1pt;margin-top:.05pt;width:34.5pt;height:23pt;z-index:251754496;visibility:visible;mso-wrap-distance-left:9pt;mso-wrap-distance-top:0;mso-wrap-distance-right:9pt;mso-wrap-distance-bottom:0;mso-position-horizontal-relative:text;mso-position-vertical-relative:text;mso-width-relative:margin;mso-height-relative:margin;v-text-anchor:top" o:gfxdata="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" filled="f" stroked="f">
+                  <v:textbox style="mso-next-textbox:#_x0000_s1191">
+                    <w:txbxContent>
+                      <w:p>
+                        <w:pPr>
+                          <w:spacing w:after="0" w:line="240" w:lineRule="auto"/>
+                          <w:jc w:val="center"/>
+                          <w:rPr>
+                            <w:rFonts w:ascii="Arial" w:hAnsi="Arial" w:cs="Arial"/>
+                          </w:rPr>
+                        </w:pPr>
+                        <w:r>
+                          <w:rPr>
+                            <w:rFonts w:ascii="Arial" w:hAnsi="Arial" w:cs="Arial"/>
+                          </w:rPr>
+                          <w:t>T.C</w:t>
                         </w:r>
                       </w:p>
                     </w:txbxContent>
@@ -2022,22 +2343,51 @@
                 <w:lang w:eastAsia="fr-FR"/>
               </w:rPr>
               <w:pict>
-                <v:shape id="_x0000_s1063" type="#_x0000_t202" style="position:absolute;margin-left:-2.8pt;margin-top:21.65pt;width:93.4pt;height:23.85pt;z-index:251699200;visibility:visible;mso-wrap-distance-left:9pt;mso-wrap-distance-top:0;mso-wrap-distance-right:9pt;mso-wrap-distance-bottom:0;mso-position-horizontal-relative:text;mso-position-vertical-relative:text;mso-width-relative:margin;mso-height-relative:margin;v-text-anchor:top" o:gfxdata="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" filled="f" stroked="f">
-                  <v:textbox style="mso-next-textbox:#_x0000_s1063">
-                    <w:txbxContent>
-                      <w:p>
-                        <w:pPr>
-                          <w:spacing w:after="0" w:line="240" w:lineRule="auto"/>
-                          <w:jc w:val="center"/>
-                          <w:rPr>
-                            <w:rFonts w:ascii="Arial" w:hAnsi="Arial" w:cs="Arial"/>
-                          </w:rPr>
-                        </w:pPr>
-                        <w:r>
-                          <w:rPr>
-                            <w:rFonts w:ascii="Arial" w:hAnsi="Arial" w:cs="Arial"/>
-                          </w:rPr>
-                          <w:t>{{SOUS_TOTAL_VISITEUR}} €</w:t>
+                <v:shape id="_x0000_s1062" type="#_x0000_t202" style="position:absolute;margin-left:-2.8pt;margin-top:.9pt;width:93.4pt;height:20.75pt;z-index:251698176;visibility:visible;mso-wrap-distance-left:9pt;mso-wrap-distance-top:0;mso-wrap-distance-right:9pt;mso-wrap-distance-bottom:0;mso-position-horizontal-relative:text;mso-position-vertical-relative:text;mso-width-relative:margin;mso-height-relative:margin;v-text-anchor:top" o:gfxdata="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" filled="f" stroked="f">
+                  <v:textbox style="mso-next-textbox:#_x0000_s1062">
+                    <w:txbxContent>
+                      <w:p>
+                        <w:pPr>
+                          <w:spacing w:after="0" w:line="240" w:lineRule="auto"/>
+                          <w:jc w:val="center"/>
+                          <w:rPr>
+                            <w:rFonts w:ascii="Arial" w:hAnsi="Arial" w:cs="Arial"/>
+                          </w:rPr>
+                        </w:pPr>
+                        <w:r>
+                          <w:rPr>
+                            <w:rFonts w:ascii="Arial" w:hAnsi="Arial" w:cs="Arial"/>
+                          </w:rPr>
+                          <w:t>{{SOUS_TOTAL_VEHICULE_SUPP}} €</w:t>
+                        </w:r>
+                      </w:p>
+                    </w:txbxContent>
+                  </v:textbox>
+                </v:shape>
+              </w:pict>
+            </w:r>
+            <w:r>
+              <w:rPr>
+                <w:noProof/>
+                <w:lang w:eastAsia="fr-FR"/>
+              </w:rPr>
+              <w:pict>
+                <v:shape id="_x0000_s1192" type="#_x0000_t202" style="position:absolute;margin-left:56.1pt;margin-top:.85pt;width:34.5pt;height:23pt;z-index:251755520;visibility:visible;mso-wrap-distance-left:9pt;mso-wrap-distance-top:0;mso-wrap-distance-right:9pt;mso-wrap-distance-bottom:0;mso-position-horizontal-relative:text;mso-position-vertical-relative:text;mso-width-relative:margin;mso-height-relative:margin;v-text-anchor:top" o:gfxdata="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" filled="f" stroked="f">
+                  <v:textbox style="mso-next-textbox:#_x0000_s1192">
+                    <w:txbxContent>
+                      <w:p>
+                        <w:pPr>
+                          <w:spacing w:after="0" w:line="240" w:lineRule="auto"/>
+                          <w:jc w:val="center"/>
+                          <w:rPr>
+                            <w:rFonts w:ascii="Arial" w:hAnsi="Arial" w:cs="Arial"/>
+                          </w:rPr>
+                        </w:pPr>
+                        <w:r>
+                          <w:rPr>
+                            <w:rFonts w:ascii="Arial" w:hAnsi="Arial" w:cs="Arial"/>
+                          </w:rPr>
+                          <w:t>T.C</w:t>
                         </w:r>
                       </w:p>
                     </w:txbxContent>
@@ -2165,6 +2515,263 @@
             <w:pPr>
               <w:spacing w:after="0" w:line="240" w:lineRule="auto"/>
             </w:pPr>
+            <w:r>
+              <w:rPr>
+                <w:noProof/>
+                <w:lang w:eastAsia="fr-FR"/>
+              </w:rPr>
+              <w:pict>
+                <v:shape id="_x0000_s1063" type="#_x0000_t202" style="position:absolute;margin-left:-2.8pt;margin-top:.4pt;width:93.4pt;height:20.1pt;z-index:251699200;visibility:visible;mso-wrap-distance-left:9pt;mso-wrap-distance-top:0;mso-wrap-distance-right:9pt;mso-wrap-distance-bottom:0;mso-position-horizontal-relative:text;mso-position-vertical-relative:text;mso-width-relative:margin;mso-height-relative:margin;v-text-anchor:top" o:gfxdata="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" filled="f" stroked="f">
+                  <v:textbox style="mso-next-textbox:#_x0000_s1063">
+                    <w:txbxContent>
+                      <w:p>
+                        <w:pPr>
+                          <w:spacing w:after="0" w:line="240" w:lineRule="auto"/>
+                          <w:jc w:val="center"/>
+                          <w:rPr>
+                            <w:rFonts w:ascii="Arial" w:hAnsi="Arial" w:cs="Arial"/>
+                          </w:rPr>
+                        </w:pPr>
+                        <w:r>
+                          <w:rPr>
+                            <w:rFonts w:ascii="Arial" w:hAnsi="Arial" w:cs="Arial"/>
+                          </w:rPr>
+                          <w:t>{{SOUS_TOTAL_VISITEUR}} €</w:t>
+                        </w:r>
+                      </w:p>
+                    </w:txbxContent>
+                  </v:textbox>
+                </v:shape>
+              </w:pict>
+            </w:r>
+            <w:r>
+              <w:rPr>
+                <w:noProof/>
+                <w:lang w:eastAsia="fr-FR"/>
+              </w:rPr>
+              <w:pict>
+                <v:shape id="_x0000_s1193" type="#_x0000_t202" style="position:absolute;margin-left:56.1pt;margin-top:.6pt;width:34.5pt;height:23pt;z-index:251756544;visibility:visible;mso-wrap-distance-left:9pt;mso-wrap-distance-top:0;mso-wrap-distance-right:9pt;mso-wrap-distance-bottom:0;mso-position-horizontal-relative:text;mso-position-vertical-relative:text;mso-width-relative:margin;mso-height-relative:margin;v-text-anchor:top" o:gfxdata="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" filled="f" stroked="f">
+                  <v:textbox style="mso-next-textbox:#_x0000_s1193">
+                    <w:txbxContent>
+                      <w:p>
+                        <w:pPr>
+                          <w:spacing w:after="0" w:line="240" w:lineRule="auto"/>
+                          <w:jc w:val="center"/>
+                          <w:rPr>
+                            <w:rFonts w:ascii="Arial" w:hAnsi="Arial" w:cs="Arial"/>
+                          </w:rPr>
+                        </w:pPr>
+                        <w:r>
+                          <w:rPr>
+                            <w:rFonts w:ascii="Arial" w:hAnsi="Arial" w:cs="Arial"/>
+                          </w:rPr>
+                          <w:t>T.C</w:t>
+                        </w:r>
+                      </w:p>
+                    </w:txbxContent>
+                  </v:textbox>
+                </v:shape>
+              </w:pict>
+            </w:r>
+          </w:p>
+        </w:tc>
+      </w:tr>
+      <w:tr>
+        <w:trPr>
+          <w:trHeight w:val="426"/>
+        </w:trPr>
+        <w:tc>
+          <w:tcPr>
+            <w:tcW w:w="4679" w:type="dxa"/>
+            <w:gridSpan w:val="3"/>
+            <w:vMerge w:val="restart"/>
+          </w:tcPr>
+          <w:p>
+            <w:pPr>
+              <w:spacing w:after="0" w:line="240" w:lineRule="auto"/>
+              <w:rPr>
+                <w:rFonts w:ascii="Arial" w:hAnsi="Arial" w:cs="Arial"/>
+                <w:sz w:val="8"/>
+                <w:szCs w:val="8"/>
+              </w:rPr>
+            </w:pPr>
+          </w:p>
+          <w:p>
+            <w:pPr>
+              <w:spacing w:after="0" w:line="240" w:lineRule="auto"/>
+              <w:jc w:val="right"/>
+              <w:rPr>
+                <w:rFonts w:ascii="Arial" w:hAnsi="Arial" w:cs="Arial"/>
+              </w:rPr>
+            </w:pPr>
+            <w:r>
+              <w:rPr>
+                <w:rFonts w:ascii="Arial" w:hAnsi="Arial" w:cs="Arial"/>
+              </w:rPr>
+              <w:t>Total/ nuitée</w:t>
+            </w:r>
+          </w:p>
+          <w:p>
+            <w:pPr>
+              <w:spacing w:after="0" w:line="240" w:lineRule="auto"/>
+              <w:jc w:val="right"/>
+              <w:rPr>
+                <w:rFonts w:ascii="Arial" w:hAnsi="Arial" w:cs="Arial"/>
+              </w:rPr>
+            </w:pPr>
+            <w:r>
+              <w:rPr>
+                <w:rFonts w:ascii="Arial" w:hAnsi="Arial" w:cs="Arial"/>
+                <w:noProof/>
+                <w:sz w:val="8"/>
+                <w:szCs w:val="8"/>
+                <w:lang w:eastAsia="fr-FR"/>
+              </w:rPr>
+              <w:pict>
+                <v:shape id="_x0000_s1267" type="#_x0000_t202" style="position:absolute;left:0;text-align:left;margin-left:-.95pt;margin-top:4.85pt;width:228pt;height:21.4pt;z-index:251791360;visibility:visible;mso-wrap-distance-left:9pt;mso-wrap-distance-top:0;mso-wrap-distance-right:9pt;mso-wrap-distance-bottom:0;mso-position-horizontal-relative:text;mso-position-vertical-relative:text;mso-width-relative:margin;mso-height-relative:margin;v-text-anchor:top" o:gfxdata="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" filled="f" stroked="f">
+                  <v:textbox style="mso-next-textbox:#_x0000_s1267">
+                    <w:txbxContent>
+                      <w:p>
+                        <w:pPr>
+                          <w:spacing w:after="0" w:line="240" w:lineRule="auto"/>
+                          <w:jc w:val="right"/>
+                          <w:rPr>
+                            <w:rFonts w:ascii="Arial" w:hAnsi="Arial" w:cs="Arial"/>
+                          </w:rPr>
+                        </w:pPr>
+                        <w:r>
+                          <w:rPr>
+                            <w:rFonts w:ascii="Arial" w:hAnsi="Arial" w:cs="Arial"/>
+                          </w:rPr>
+                          <w:t>{{LABEL_REMISE_EXCEPTIONNELLE}}</w:t>
+                        </w:r>
+                      </w:p>
+                    </w:txbxContent>
+                  </v:textbox>
+                </v:shape>
+              </w:pict>
+            </w:r>
+          </w:p>
+          <w:p>
+            <w:pPr>
+              <w:spacing w:after="0" w:line="240" w:lineRule="auto"/>
+              <w:jc w:val="right"/>
+              <w:rPr>
+                <w:rFonts w:ascii="Arial" w:hAnsi="Arial" w:cs="Arial"/>
+                <w:sz w:val="14"/>
+                <w:szCs w:val="8"/>
+              </w:rPr>
+            </w:pPr>
+          </w:p>
+          <w:p>
+            <w:pPr>
+              <w:spacing w:after="0" w:line="240" w:lineRule="auto"/>
+              <w:jc w:val="right"/>
+              <w:rPr>
+                <w:rFonts w:ascii="Arial" w:hAnsi="Arial" w:cs="Arial"/>
+              </w:rPr>
+            </w:pPr>
+          </w:p>
+          <w:p>
+            <w:pPr>
+              <w:spacing w:after="0" w:line="240" w:lineRule="auto"/>
+              <w:jc w:val="right"/>
+              <w:rPr>
+                <w:rFonts w:ascii="Arial" w:hAnsi="Arial" w:cs="Arial"/>
+                <w:b/>
+              </w:rPr>
+            </w:pPr>
+            <w:r>
+              <w:rPr>
+                <w:rFonts w:ascii="Arial" w:hAnsi="Arial" w:cs="Arial"/>
+                <w:b/>
+              </w:rPr>
+              <w:t>TOTAL Séjour</w:t>
+            </w:r>
+          </w:p>
+        </w:tc>
+        <w:tc>
+          <w:tcPr>
+            <w:tcW w:w="236" w:type="dxa"/>
+            <w:tcBorders>
+              <w:right w:val="nil"/>
+            </w:tcBorders>
+          </w:tcPr>
+          <w:p>
+            <w:pPr>
+              <w:spacing w:after="0" w:line="240" w:lineRule="auto"/>
+            </w:pPr>
+            <w:r>
+              <w:rPr>
+                <w:noProof/>
+                <w:lang w:eastAsia="fr-FR"/>
+              </w:rPr>
+              <w:pict>
+                <v:shape id="_x0000_s1064" type="#_x0000_t202" style="position:absolute;margin-left:-2.8pt;margin-top:1.1pt;width:93.4pt;height:21.4pt;z-index:251700224;visibility:visible;mso-wrap-distance-left:9pt;mso-wrap-distance-top:0;mso-wrap-distance-right:9pt;mso-wrap-distance-bottom:0;mso-position-horizontal-relative:text;mso-position-vertical-relative:text;mso-width-relative:margin;mso-height-relative:margin;v-text-anchor:top" o:gfxdata="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" filled="f" stroked="f">
+                  <v:textbox style="mso-next-textbox:#_x0000_s1064">
+                    <w:txbxContent>
+                      <w:p>
+                        <w:pPr>
+                          <w:spacing w:after="0" w:line="240" w:lineRule="auto"/>
+                          <w:jc w:val="center"/>
+                          <w:rPr>
+                            <w:rFonts w:ascii="Arial" w:hAnsi="Arial" w:cs="Arial"/>
+                          </w:rPr>
+                        </w:pPr>
+                        <w:r>
+                          <w:rPr>
+                            <w:rFonts w:ascii="Arial" w:hAnsi="Arial" w:cs="Arial"/>
+                          </w:rPr>
+                          <w:t>{{SOUS_TOTAL_NUITEES}} €</w:t>
+                        </w:r>
+                      </w:p>
+                    </w:txbxContent>
+                  </v:textbox>
+                </v:shape>
+              </w:pict>
+            </w:r>
+          </w:p>
+        </w:tc>
+        <w:tc>
+          <w:tcPr>
+            <w:tcW w:w="1748" w:type="dxa"/>
+            <w:tcBorders>
+              <w:left w:val="nil"/>
+            </w:tcBorders>
+          </w:tcPr>
+          <w:p>
+            <w:pPr>
+              <w:spacing w:after="0" w:line="240" w:lineRule="auto"/>
+            </w:pPr>
+            <w:r>
+              <w:rPr>
+                <w:noProof/>
+                <w:lang w:eastAsia="fr-FR"/>
+              </w:rPr>
+              <w:pict>
+                <v:shape id="_x0000_s1194" type="#_x0000_t202" style="position:absolute;margin-left:44.3pt;margin-top:1.45pt;width:34.5pt;height:23pt;z-index:251757568;visibility:visible;mso-wrap-distance-left:9pt;mso-wrap-distance-top:0;mso-wrap-distance-right:9pt;mso-wrap-distance-bottom:0;mso-position-horizontal-relative:text;mso-position-vertical-relative:text;mso-width-relative:margin;mso-height-relative:margin;v-text-anchor:top" o:gfxdata="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" filled="f" stroked="f">
+                  <v:textbox style="mso-next-textbox:#_x0000_s1194">
+                    <w:txbxContent>
+                      <w:p>
+                        <w:pPr>
+                          <w:spacing w:after="0" w:line="240" w:lineRule="auto"/>
+                          <w:jc w:val="center"/>
+                          <w:rPr>
+                            <w:rFonts w:ascii="Arial" w:hAnsi="Arial" w:cs="Arial"/>
+                          </w:rPr>
+                        </w:pPr>
+                        <w:r>
+                          <w:rPr>
+                            <w:rFonts w:ascii="Arial" w:hAnsi="Arial" w:cs="Arial"/>
+                          </w:rPr>
+                          <w:t>T.C</w:t>
+                        </w:r>
+                      </w:p>
+                    </w:txbxContent>
+                  </v:textbox>
+                </v:shape>
+              </w:pict>
+            </w:r>
           </w:p>
         </w:tc>
       </w:tr>
@@ -2176,69 +2783,15 @@
           <w:tcPr>
             <w:tcW w:w="4679" w:type="dxa"/>
             <w:gridSpan w:val="3"/>
-            <w:vMerge w:val="restart"/>
-          </w:tcPr>
-          <w:p>
-            <w:pPr>
-              <w:spacing w:after="0" w:line="240" w:lineRule="auto"/>
-              <w:rPr>
-                <w:rFonts w:ascii="Arial" w:hAnsi="Arial" w:cs="Arial"/>
-                <w:sz w:val="8"/>
-                <w:szCs w:val="8"/>
-              </w:rPr>
-            </w:pPr>
-          </w:p>
-          <w:p>
-            <w:pPr>
-              <w:spacing w:after="0" w:line="240" w:lineRule="auto"/>
-              <w:jc w:val="right"/>
-              <w:rPr>
-                <w:rFonts w:ascii="Arial" w:hAnsi="Arial" w:cs="Arial"/>
-              </w:rPr>
-            </w:pPr>
-            <w:r>
-              <w:rPr>
-                <w:rFonts w:ascii="Arial" w:hAnsi="Arial" w:cs="Arial"/>
-              </w:rPr>
-              <w:t>Total/ nuitée</w:t>
-            </w:r>
-          </w:p>
-          <w:p>
-            <w:pPr>
-              <w:spacing w:after="0" w:line="240" w:lineRule="auto"/>
-              <w:jc w:val="right"/>
-              <w:rPr>
-                <w:rFonts w:ascii="Arial" w:hAnsi="Arial" w:cs="Arial"/>
-                <w:sz w:val="8"/>
-                <w:szCs w:val="8"/>
-              </w:rPr>
-            </w:pPr>
-          </w:p>
-          <w:p>
-            <w:pPr>
-              <w:spacing w:after="0" w:line="240" w:lineRule="auto"/>
-              <w:jc w:val="right"/>
-              <w:rPr>
-                <w:rFonts w:ascii="Arial" w:hAnsi="Arial" w:cs="Arial"/>
-              </w:rPr>
-            </w:pPr>
-          </w:p>
-          <w:p>
-            <w:pPr>
-              <w:spacing w:after="0" w:line="240" w:lineRule="auto"/>
-              <w:jc w:val="right"/>
-              <w:rPr>
-                <w:rFonts w:ascii="Arial" w:hAnsi="Arial" w:cs="Arial"/>
-                <w:b/>
-              </w:rPr>
-            </w:pPr>
-            <w:r>
-              <w:rPr>
-                <w:rFonts w:ascii="Arial" w:hAnsi="Arial" w:cs="Arial"/>
-                <w:b/>
-              </w:rPr>
-              <w:t>TOTAL Séjour</w:t>
-            </w:r>
+            <w:vMerge/>
+          </w:tcPr>
+          <w:p>
+            <w:pPr>
+              <w:spacing w:after="0" w:line="240" w:lineRule="auto"/>
+              <w:rPr>
+                <w:rFonts w:ascii="Arial" w:hAnsi="Arial" w:cs="Arial"/>
+              </w:rPr>
+            </w:pPr>
           </w:p>
         </w:tc>
         <w:tc>
@@ -2258,13 +2811,13 @@
                 <w:lang w:eastAsia="fr-FR"/>
               </w:rPr>
               <w:pict>
-                <v:shape id="_x0000_s1065" type="#_x0000_t202" style="position:absolute;margin-left:-2.8pt;margin-top:24pt;width:93.4pt;height:28pt;z-index:251701248;visibility:visible;mso-wrap-distance-left:9pt;mso-wrap-distance-top:0;mso-wrap-distance-right:9pt;mso-wrap-distance-bottom:0;mso-position-horizontal-relative:text;mso-position-vertical-relative:text;mso-width-relative:margin;mso-height-relative:margin;v-text-anchor:top" o:gfxdata="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" filled="f" stroked="f">
+                <v:shape id="_x0000_s1065" type="#_x0000_t202" style="position:absolute;margin-left:-2.8pt;margin-top:18.9pt;width:64.15pt;height:23.7pt;z-index:251701248;visibility:visible;mso-wrap-distance-left:9pt;mso-wrap-distance-top:0;mso-wrap-distance-right:9pt;mso-wrap-distance-bottom:0;mso-position-horizontal-relative:text;mso-position-vertical-relative:text;mso-width-relative:margin;mso-height-relative:margin;v-text-anchor:top" o:gfxdata="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" filled="f" stroked="f">
                   <v:textbox style="mso-next-textbox:#_x0000_s1065">
                     <w:txbxContent>
                       <w:p>
                         <w:pPr>
                           <w:spacing w:after="0" w:line="240" w:lineRule="auto"/>
-                          <w:jc w:val="center"/>
+                          <w:jc w:val="right"/>
                           <w:rPr>
                             <w:rFonts w:ascii="Arial" w:hAnsi="Arial" w:cs="Arial"/>
                             <w:b/>
@@ -2293,22 +2846,28 @@
                 <w:lang w:eastAsia="fr-FR"/>
               </w:rPr>
               <w:pict>
-                <v:shape id="_x0000_s1064" type="#_x0000_t202" style="position:absolute;margin-left:-2.8pt;margin-top:1.1pt;width:93.4pt;height:23.65pt;z-index:251700224;visibility:visible;mso-wrap-distance-left:9pt;mso-wrap-distance-top:0;mso-wrap-distance-right:9pt;mso-wrap-distance-bottom:0;mso-position-horizontal-relative:text;mso-position-vertical-relative:text;mso-width-relative:margin;mso-height-relative:margin;v-text-anchor:top" o:gfxdata="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" filled="f" stroked="f">
-                  <v:textbox style="mso-next-textbox:#_x0000_s1064">
-                    <w:txbxContent>
-                      <w:p>
-                        <w:pPr>
-                          <w:spacing w:after="0" w:line="240" w:lineRule="auto"/>
-                          <w:jc w:val="center"/>
-                          <w:rPr>
-                            <w:rFonts w:ascii="Arial" w:hAnsi="Arial" w:cs="Arial"/>
-                          </w:rPr>
-                        </w:pPr>
-                        <w:r>
-                          <w:rPr>
-                            <w:rFonts w:ascii="Arial" w:hAnsi="Arial" w:cs="Arial"/>
-                          </w:rPr>
-                          <w:t>{{SOUS_TOTAL_NUITEES}} €</w:t>
+                <v:shape id="_x0000_s1266" type="#_x0000_t202" style="position:absolute;margin-left:-4.3pt;margin-top:.3pt;width:93.4pt;height:21.4pt;z-index:251790336;visibility:visible;mso-wrap-distance-left:9pt;mso-wrap-distance-top:0;mso-wrap-distance-right:9pt;mso-wrap-distance-bottom:0;mso-position-horizontal-relative:text;mso-position-vertical-relative:text;mso-width-relative:margin;mso-height-relative:margin;v-text-anchor:top" o:gfxdata="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" filled="f" stroked="f">
+                  <v:textbox style="mso-next-textbox:#_x0000_s1266">
+                    <w:txbxContent>
+                      <w:p>
+                        <w:pPr>
+                          <w:spacing w:after="0" w:line="240" w:lineRule="auto"/>
+                          <w:jc w:val="center"/>
+                          <w:rPr>
+                            <w:rFonts w:ascii="Arial" w:hAnsi="Arial" w:cs="Arial"/>
+                          </w:rPr>
+                        </w:pPr>
+                        <w:r>
+                          <w:rPr>
+                            <w:rFonts w:ascii="Arial" w:hAnsi="Arial" w:cs="Arial"/>
+                          </w:rPr>
+                          <w:t>{{PRIX_REMISE_EXCEPTIONNELLE}}</w:t>
+                        </w:r>
+                        <w:r>
+                          <w:rPr>
+                            <w:rFonts w:ascii="Arial" w:hAnsi="Arial" w:cs="Arial"/>
+                          </w:rPr>
+                          <w:t xml:space="preserve"> €</w:t>
                         </w:r>
                       </w:p>
                     </w:txbxContent>
@@ -2329,52 +2888,39 @@
             <w:pPr>
               <w:spacing w:after="0" w:line="240" w:lineRule="auto"/>
             </w:pPr>
-          </w:p>
-        </w:tc>
-      </w:tr>
-      <w:tr>
-        <w:trPr>
-          <w:trHeight w:val="497"/>
-        </w:trPr>
-        <w:tc>
-          <w:tcPr>
-            <w:tcW w:w="4679" w:type="dxa"/>
-            <w:gridSpan w:val="3"/>
-            <w:vMerge/>
-          </w:tcPr>
-          <w:p>
-            <w:pPr>
-              <w:spacing w:after="0" w:line="240" w:lineRule="auto"/>
-              <w:rPr>
-                <w:rFonts w:ascii="Arial" w:hAnsi="Arial" w:cs="Arial"/>
-              </w:rPr>
-            </w:pPr>
-          </w:p>
-        </w:tc>
-        <w:tc>
-          <w:tcPr>
-            <w:tcW w:w="236" w:type="dxa"/>
-            <w:tcBorders>
-              <w:right w:val="nil"/>
-            </w:tcBorders>
-          </w:tcPr>
-          <w:p>
-            <w:pPr>
-              <w:spacing w:after="0" w:line="240" w:lineRule="auto"/>
-            </w:pPr>
-          </w:p>
-        </w:tc>
-        <w:tc>
-          <w:tcPr>
-            <w:tcW w:w="1748" w:type="dxa"/>
-            <w:tcBorders>
-              <w:left w:val="nil"/>
-            </w:tcBorders>
-          </w:tcPr>
-          <w:p>
-            <w:pPr>
-              <w:spacing w:after="0" w:line="240" w:lineRule="auto"/>
-            </w:pPr>
+            <w:r>
+              <w:rPr>
+                <w:noProof/>
+                <w:lang w:eastAsia="fr-FR"/>
+              </w:rPr>
+              <w:pict>
+                <v:shape id="_x0000_s1195" type="#_x0000_t202" style="position:absolute;margin-left:42.05pt;margin-top:19.6pt;width:41.25pt;height:23pt;z-index:251758592;visibility:visible;mso-wrap-distance-left:9pt;mso-wrap-distance-top:0;mso-wrap-distance-right:9pt;mso-wrap-distance-bottom:0;mso-position-horizontal-relative:text;mso-position-vertical-relative:text;mso-width-relative:margin;mso-height-relative:margin;v-text-anchor:top" o:gfxdata="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" filled="f" stroked="f">
+                  <v:textbox style="mso-next-textbox:#_x0000_s1195">
+                    <w:txbxContent>
+                      <w:p>
+                        <w:pPr>
+                          <w:spacing w:after="0" w:line="240" w:lineRule="auto"/>
+                          <w:jc w:val="center"/>
+                          <w:rPr>
+                            <w:rFonts w:ascii="Arial" w:hAnsi="Arial" w:cs="Arial"/>
+                            <w:b/>
+                            <w:sz w:val="28"/>
+                          </w:rPr>
+                        </w:pPr>
+                        <w:r>
+                          <w:rPr>
+                            <w:rFonts w:ascii="Arial" w:hAnsi="Arial" w:cs="Arial"/>
+                            <w:b/>
+                            <w:sz w:val="28"/>
+                          </w:rPr>
+                          <w:t>T.C</w:t>
+                        </w:r>
+                      </w:p>
+                    </w:txbxContent>
+                  </v:textbox>
+                </v:shape>
+              </w:pict>
+            </w:r>
           </w:p>
         </w:tc>
       </w:tr>
@@ -2393,6 +2939,7 @@
     <w:p>
       <w:pPr>
         <w:spacing w:after="0" w:line="240" w:lineRule="auto"/>
+        <w:jc w:val="center"/>
         <w:rPr>
           <w:rFonts w:ascii="Corbel" w:hAnsi="Corbel"/>
           <w:b/>
@@ -2400,24 +2947,6 @@
           <w:szCs w:val="18"/>
         </w:rPr>
       </w:pPr>
-      <w:r>
-        <w:rPr>
-          <w:rFonts w:ascii="Corbel" w:hAnsi="Corbel"/>
-          <w:b/>
-          <w:sz w:val="18"/>
-          <w:szCs w:val="18"/>
-        </w:rPr>
-        <w:t xml:space="preserve">           </w:t>
-      </w:r>
-      <w:r>
-        <w:rPr>
-          <w:rFonts w:ascii="Corbel" w:hAnsi="Corbel"/>
-          <w:b/>
-          <w:sz w:val="18"/>
-          <w:szCs w:val="18"/>
-        </w:rPr>
-        <w:t xml:space="preserve">        </w:t>
-      </w:r>
       <w:r>
         <w:rPr>
           <w:rFonts w:ascii="Corbel" w:hAnsi="Corbel"/>
@@ -2449,6 +2978,7 @@
     <w:p>
       <w:pPr>
         <w:spacing w:after="0" w:line="240" w:lineRule="auto"/>
+        <w:jc w:val="center"/>
         <w:rPr>
           <w:rFonts w:ascii="Corbel" w:hAnsi="Corbel"/>
           <w:b/>
@@ -2456,24 +2986,6 @@
           <w:szCs w:val="18"/>
         </w:rPr>
       </w:pPr>
-      <w:r>
-        <w:rPr>
-          <w:rFonts w:ascii="Corbel" w:hAnsi="Corbel"/>
-          <w:b/>
-          <w:sz w:val="18"/>
-          <w:szCs w:val="18"/>
-        </w:rPr>
-        <w:t xml:space="preserve">                   </w:t>
-      </w:r>
-      <w:r>
-        <w:rPr>
-          <w:rFonts w:ascii="Corbel" w:hAnsi="Corbel"/>
-          <w:b/>
-          <w:sz w:val="18"/>
-          <w:szCs w:val="18"/>
-        </w:rPr>
-        <w:t xml:space="preserve">       </w:t>
-      </w:r>
       <w:proofErr w:type="gramStart"/>
       <w:r>
         <w:rPr>
@@ -2527,35 +3039,7 @@
     <w:p>
       <w:pPr>
         <w:spacing w:after="0" w:line="240" w:lineRule="auto"/>
-        <w:rPr>
-          <w:rFonts w:ascii="Corbel" w:hAnsi="Corbel"/>
-          <w:b/>
-          <w:sz w:val="18"/>
-          <w:szCs w:val="18"/>
-        </w:rPr>
-      </w:pPr>
-      <w:r>
-        <w:rPr>
-          <w:rFonts w:ascii="Corbel" w:hAnsi="Corbel"/>
-          <w:b/>
-          <w:sz w:val="18"/>
-          <w:szCs w:val="18"/>
-        </w:rPr>
-        <w:t xml:space="preserve">                            </w:t>
-      </w:r>
-      <w:r>
-        <w:rPr>
-          <w:rFonts w:ascii="Corbel" w:hAnsi="Corbel"/>
-          <w:b/>
-          <w:sz w:val="18"/>
-          <w:szCs w:val="18"/>
-        </w:rPr>
-        <w:t xml:space="preserve">  </w:t>
-      </w:r>
-    </w:p>
-    <w:p>
-      <w:pPr>
-        <w:spacing w:after="0" w:line="240" w:lineRule="auto"/>
+        <w:jc w:val="center"/>
         <w:rPr>
           <w:rFonts w:ascii="Corbel" w:hAnsi="Corbel"/>
           <w:b/>
@@ -2563,24 +3047,6 @@
           <w:szCs w:val="16"/>
         </w:rPr>
       </w:pPr>
-      <w:r>
-        <w:rPr>
-          <w:rFonts w:ascii="Corbel" w:hAnsi="Corbel"/>
-          <w:b/>
-          <w:sz w:val="18"/>
-          <w:szCs w:val="18"/>
-        </w:rPr>
-        <w:t xml:space="preserve">                                            </w:t>
-      </w:r>
-      <w:r>
-        <w:rPr>
-          <w:rFonts w:ascii="Corbel" w:hAnsi="Corbel"/>
-          <w:b/>
-          <w:sz w:val="18"/>
-          <w:szCs w:val="18"/>
-        </w:rPr>
-        <w:t xml:space="preserve">         </w:t>
-      </w:r>
       <w:r>
         <w:rPr>
           <w:rFonts w:ascii="Corbel" w:hAnsi="Corbel"/>
@@ -2621,15 +3087,85 @@
       <w:r>
         <w:rPr>
           <w:rFonts w:ascii="Arial" w:hAnsi="Arial" w:cs="Arial"/>
+          <w:noProof/>
+          <w:sz w:val="20"/>
+          <w:szCs w:val="20"/>
+          <w:lang w:eastAsia="fr-FR"/>
+        </w:rPr>
+        <w:lastRenderedPageBreak/>
+        <w:pict>
+          <v:shape id="_x0000_s1378" type="#_x0000_t202" style="position:absolute;margin-left:-9.75pt;margin-top:-28.5pt;width:66pt;height:21.9pt;z-index:251847680;visibility:visible;mso-wrap-distance-left:9pt;mso-wrap-distance-top:0;mso-wrap-distance-right:9pt;mso-wrap-distance-bottom:0;mso-position-horizontal-relative:text;mso-position-vertical-relative:text;mso-width-relative:margin;mso-height-relative:margin;v-text-anchor:top" o:gfxdata="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" filled="f" stroked="f">
+            <v:textbox style="mso-next-textbox:#_x0000_s1378">
+              <w:txbxContent>
+                <w:p>
+                  <w:pPr>
+                    <w:spacing w:line="240" w:lineRule="auto"/>
+                    <w:rPr>
+                      <w:rFonts w:ascii="Corbel" w:hAnsi="Corbel"/>
+                      <w:sz w:val="24"/>
+                      <w:szCs w:val="28"/>
+                    </w:rPr>
+                  </w:pPr>
+                  <w:r>
+                    <w:rPr>
+                      <w:rFonts w:ascii="Corbel" w:hAnsi="Corbel"/>
+                      <w:sz w:val="24"/>
+                      <w:szCs w:val="28"/>
+                    </w:rPr>
+                    <w:t>{{DATE_FACTURE}}</w:t>
+                  </w:r>
+                </w:p>
+              </w:txbxContent>
+            </v:textbox>
+          </v:shape>
+        </w:pict>
+      </w:r>
+      <w:r>
+        <w:rPr>
+          <w:rFonts w:ascii="Arial" w:hAnsi="Arial" w:cs="Arial"/>
+          <w:noProof/>
+          <w:sz w:val="20"/>
+          <w:szCs w:val="20"/>
+          <w:lang w:eastAsia="fr-FR"/>
+        </w:rPr>
+        <w:pict>
+          <v:shape id="_x0000_s1377" type="#_x0000_t202" style="position:absolute;margin-left:-31.5pt;margin-top:-28.5pt;width:28.5pt;height:21.9pt;z-index:251846656;visibility:visible;mso-wrap-distance-left:9pt;mso-wrap-distance-top:0;mso-wrap-distance-right:9pt;mso-wrap-distance-bottom:0;mso-position-horizontal-relative:text;mso-position-vertical-relative:text;mso-width-relative:margin;mso-height-relative:margin;v-text-anchor:top" o:gfxdata="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" filled="f" stroked="f">
+            <v:textbox style="mso-next-textbox:#_x0000_s1377">
+              <w:txbxContent>
+                <w:p>
+                  <w:pPr>
+                    <w:spacing w:line="240" w:lineRule="auto"/>
+                    <w:rPr>
+                      <w:rFonts w:ascii="Corbel" w:hAnsi="Corbel"/>
+                      <w:sz w:val="24"/>
+                      <w:szCs w:val="28"/>
+                    </w:rPr>
+                  </w:pPr>
+                  <w:r>
+                    <w:rPr>
+                      <w:rFonts w:ascii="Corbel" w:hAnsi="Corbel"/>
+                      <w:sz w:val="24"/>
+                      <w:szCs w:val="28"/>
+                    </w:rPr>
+                    <w:t>Le</w:t>
+                  </w:r>
+                </w:p>
+              </w:txbxContent>
+            </v:textbox>
+          </v:shape>
+        </w:pict>
+      </w:r>
+      <w:r>
+        <w:rPr>
+          <w:rFonts w:ascii="Arial" w:hAnsi="Arial" w:cs="Arial"/>
           <w:b/>
           <w:noProof/>
           <w:sz w:val="32"/>
           <w:szCs w:val="32"/>
           <w:lang w:eastAsia="fr-FR"/>
         </w:rPr>
-        <w:lastRenderedPageBreak/>
         <w:drawing>
-          <wp:anchor distT="0" distB="0" distL="114300" distR="114300" simplePos="0" relativeHeight="251705344" behindDoc="1" locked="0" layoutInCell="1" allowOverlap="1" wp14:anchorId="2C6C2ED7" wp14:editId="4D4DC8C5">
+          <wp:anchor distT="0" distB="0" distL="114300" distR="114300" simplePos="0" relativeHeight="251793408" behindDoc="1" locked="0" layoutInCell="1" allowOverlap="1" wp14:anchorId="6A945CEF" wp14:editId="58BE2EB7">
             <wp:simplePos x="0" y="0"/>
             <wp:positionH relativeFrom="column">
               <wp:posOffset>1419225</wp:posOffset>
@@ -2648,7 +3184,7 @@
                 <wp:lineTo x="0" y="0"/>
               </wp:wrapPolygon>
             </wp:wrapTight>
-            <wp:docPr id="3" name="Image 1" descr="D:\DOCUMENTS DES PARENTS\notre camping\carte de viste\rectocartevisitefinal.jpg"/>
+            <wp:docPr id="2" name="Image 1" descr="D:\DOCUMENTS DES PARENTS\notre camping\carte de viste\rectocartevisitefinal.jpg"/>
             <wp:cNvGraphicFramePr>
               <a:graphicFrameLocks xmlns:a="http://schemas.openxmlformats.org/drawingml/2006/main" noChangeAspect="1"/>
             </wp:cNvGraphicFramePr>
@@ -2719,7 +3255,7 @@
           <w:lang w:eastAsia="fr-FR"/>
         </w:rPr>
         <w:pict>
-          <v:shape id="_x0000_s1178" type="#_x0000_t202" style="position:absolute;margin-left:-14.5pt;margin-top:16.85pt;width:118.75pt;height:21.9pt;z-index:251742208;visibility:visible;mso-wrap-distance-left:9pt;mso-wrap-distance-top:0;mso-wrap-distance-right:9pt;mso-wrap-distance-bottom:0;mso-position-horizontal-relative:text;mso-position-vertical-relative:text;mso-width-relative:margin;mso-height-relative:margin;v-text-anchor:top" o:gfxdata="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" filled="f" stroked="f">
+          <v:shape id="_x0000_s1361" type="#_x0000_t202" style="position:absolute;margin-left:-14.5pt;margin-top:16.85pt;width:118.75pt;height:21.9pt;z-index:251830272;visibility:visible;mso-wrap-distance-left:9pt;mso-wrap-distance-top:0;mso-wrap-distance-right:9pt;mso-wrap-distance-bottom:0;mso-position-horizontal-relative:text;mso-position-vertical-relative:text;mso-width-relative:margin;mso-height-relative:margin;v-text-anchor:top" o:gfxdata="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" filled="f" stroked="f">
             <v:textbox>
               <w:txbxContent>
                 <w:p>
@@ -2779,13 +3315,13 @@
           <w:rFonts w:ascii="Corbel" w:hAnsi="Corbel"/>
           <w:b/>
           <w:noProof/>
-          <w:sz w:val="18"/>
-          <w:szCs w:val="18"/>
+          <w:sz w:val="28"/>
+          <w:szCs w:val="28"/>
           <w:lang w:eastAsia="fr-FR"/>
         </w:rPr>
         <w:pict>
-          <v:shape id="_x0000_s1181" type="#_x0000_t202" style="position:absolute;margin-left:58.25pt;margin-top:31.3pt;width:141.5pt;height:25.65pt;z-index:251745280;visibility:visible;mso-wrap-distance-left:9pt;mso-wrap-distance-top:0;mso-wrap-distance-right:9pt;mso-wrap-distance-bottom:0;mso-position-horizontal-relative:text;mso-position-vertical-relative:text;mso-width-relative:margin;mso-height-relative:margin;v-text-anchor:top" o:gfxdata="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" filled="f" stroked="f">
-            <v:textbox style="mso-next-textbox:#_x0000_s1181">
+          <v:shape id="_x0000_s1363" type="#_x0000_t202" style="position:absolute;margin-left:59.75pt;margin-top:31.3pt;width:141.5pt;height:25.65pt;z-index:251832320;visibility:visible;mso-wrap-distance-left:9pt;mso-wrap-distance-top:0;mso-wrap-distance-right:9pt;mso-wrap-distance-bottom:0;mso-position-horizontal-relative:text;mso-position-vertical-relative:text;mso-width-relative:margin;mso-height-relative:margin;v-text-anchor:top" o:gfxdata="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" filled="f" stroked="f">
+            <v:textbox style="mso-next-textbox:#_x0000_s1363">
               <w:txbxContent>
                 <w:p>
                   <w:pPr>
@@ -2818,8 +3354,8 @@
           <w:lang w:eastAsia="fr-FR"/>
         </w:rPr>
         <w:pict>
-          <v:shape id="_x0000_s1179" type="#_x0000_t202" style="position:absolute;margin-left:-15.25pt;margin-top:5.35pt;width:119.5pt;height:21.9pt;z-index:251743232;visibility:visible;mso-wrap-distance-left:9pt;mso-wrap-distance-top:0;mso-wrap-distance-right:9pt;mso-wrap-distance-bottom:0;mso-position-horizontal-relative:text;mso-position-vertical-relative:text;mso-width-relative:margin;mso-height-relative:margin;v-text-anchor:top" o:gfxdata="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" filled="f" stroked="f">
-            <v:textbox style="mso-next-textbox:#_x0000_s1179">
+          <v:shape id="_x0000_s1362" type="#_x0000_t202" style="position:absolute;margin-left:-15.25pt;margin-top:5.35pt;width:119.5pt;height:21.9pt;z-index:251831296;visibility:visible;mso-wrap-distance-left:9pt;mso-wrap-distance-top:0;mso-wrap-distance-right:9pt;mso-wrap-distance-bottom:0;mso-position-horizontal-relative:text;mso-position-vertical-relative:text;mso-width-relative:margin;mso-height-relative:margin;v-text-anchor:top" o:gfxdata="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" filled="f" stroked="f">
+            <v:textbox style="mso-next-textbox:#_x0000_s1362">
               <w:txbxContent>
                 <w:p>
                   <w:pPr>
@@ -2934,8 +3470,8 @@
                 <w:lang w:eastAsia="fr-FR"/>
               </w:rPr>
               <w:pict>
-                <v:shape id="_x0000_s1143" type="#_x0000_t202" style="position:absolute;margin-left:68.55pt;margin-top:5.65pt;width:146.2pt;height:25.65pt;z-index:251706368;visibility:visible;mso-wrap-distance-left:9pt;mso-wrap-distance-top:0;mso-wrap-distance-right:9pt;mso-wrap-distance-bottom:0;mso-position-horizontal-relative:text;mso-position-vertical-relative:text;mso-width-relative:margin;mso-height-relative:margin;v-text-anchor:top" o:gfxdata="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" filled="f" stroked="f">
-                  <v:textbox style="mso-next-textbox:#_x0000_s1143">
+                <v:shape id="_x0000_s1326" type="#_x0000_t202" style="position:absolute;margin-left:68.55pt;margin-top:5.65pt;width:141.5pt;height:25.65pt;z-index:251794432;visibility:visible;mso-wrap-distance-left:9pt;mso-wrap-distance-top:0;mso-wrap-distance-right:9pt;mso-wrap-distance-bottom:0;mso-position-horizontal-relative:text;mso-position-vertical-relative:text;mso-width-relative:margin;mso-height-relative:margin;v-text-anchor:top" o:gfxdata="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" filled="f" stroked="f">
+                  <v:textbox style="mso-next-textbox:#_x0000_s1326">
                     <w:txbxContent>
                       <w:p>
                         <w:pPr>
@@ -3012,8 +3548,8 @@
                 <w:lang w:eastAsia="fr-FR"/>
               </w:rPr>
               <w:pict>
-                <v:shape id="_x0000_s1153" type="#_x0000_t202" style="position:absolute;margin-left:35.7pt;margin-top:17.5pt;width:49.65pt;height:25.65pt;z-index:251716608;visibility:visible;mso-wrap-distance-left:9pt;mso-wrap-distance-top:0;mso-wrap-distance-right:9pt;mso-wrap-distance-bottom:0;mso-position-horizontal-relative:text;mso-position-vertical-relative:text;mso-width-relative:margin;mso-height-relative:margin;v-text-anchor:top" o:gfxdata="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" filled="f" stroked="f">
-                  <v:textbox style="mso-next-textbox:#_x0000_s1153">
+                <v:shape id="_x0000_s1336" type="#_x0000_t202" style="position:absolute;margin-left:35.7pt;margin-top:17.5pt;width:49.65pt;height:25.65pt;z-index:251804672;visibility:visible;mso-wrap-distance-left:9pt;mso-wrap-distance-top:0;mso-wrap-distance-right:9pt;mso-wrap-distance-bottom:0;mso-position-horizontal-relative:text;mso-position-vertical-relative:text;mso-width-relative:margin;mso-height-relative:margin;v-text-anchor:top" o:gfxdata="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" filled="f" stroked="f">
+                  <v:textbox style="mso-next-textbox:#_x0000_s1336">
                     <w:txbxContent>
                       <w:p>
                         <w:pPr>
@@ -3167,8 +3703,8 @@
                 <w:lang w:eastAsia="fr-FR"/>
               </w:rPr>
               <w:pict>
-                <v:shape id="_x0000_s1145" type="#_x0000_t202" style="position:absolute;margin-left:128.55pt;margin-top:28.9pt;width:43pt;height:28pt;z-index:251708416;visibility:visible;mso-wrap-distance-left:9pt;mso-wrap-distance-top:0;mso-wrap-distance-right:9pt;mso-wrap-distance-bottom:0;mso-position-horizontal-relative:text;mso-position-vertical-relative:text;mso-width-relative:margin;mso-height-relative:margin;v-text-anchor:top" o:gfxdata="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" filled="f" stroked="f">
-                  <v:textbox style="mso-next-textbox:#_x0000_s1145">
+                <v:shape id="_x0000_s1328" type="#_x0000_t202" style="position:absolute;margin-left:128.55pt;margin-top:28.9pt;width:43pt;height:28pt;z-index:251796480;visibility:visible;mso-wrap-distance-left:9pt;mso-wrap-distance-top:0;mso-wrap-distance-right:9pt;mso-wrap-distance-bottom:0;mso-position-horizontal-relative:text;mso-position-vertical-relative:text;mso-width-relative:margin;mso-height-relative:margin;v-text-anchor:top" o:gfxdata="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" filled="f" stroked="f">
+                  <v:textbox style="mso-next-textbox:#_x0000_s1328">
                     <w:txbxContent>
                       <w:p>
                         <w:pPr>
@@ -3199,8 +3735,8 @@
                 <w:lang w:eastAsia="fr-FR"/>
               </w:rPr>
               <w:pict>
-                <v:shape id="_x0000_s1144" type="#_x0000_t202" style="position:absolute;margin-left:128.55pt;margin-top:.9pt;width:43pt;height:28pt;z-index:251707392;visibility:visible;mso-wrap-distance-left:9pt;mso-wrap-distance-top:0;mso-wrap-distance-right:9pt;mso-wrap-distance-bottom:0;mso-position-horizontal-relative:text;mso-position-vertical-relative:text;mso-width-relative:margin;mso-height-relative:margin;v-text-anchor:top" o:gfxdata="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" filled="f" stroked="f">
-                  <v:textbox style="mso-next-textbox:#_x0000_s1144">
+                <v:shape id="_x0000_s1327" type="#_x0000_t202" style="position:absolute;margin-left:128.55pt;margin-top:.9pt;width:43pt;height:28pt;z-index:251795456;visibility:visible;mso-wrap-distance-left:9pt;mso-wrap-distance-top:0;mso-wrap-distance-right:9pt;mso-wrap-distance-bottom:0;mso-position-horizontal-relative:text;mso-position-vertical-relative:text;mso-width-relative:margin;mso-height-relative:margin;v-text-anchor:top" o:gfxdata="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" filled="f" stroked="f">
+                  <v:textbox style="mso-next-textbox:#_x0000_s1327">
                     <w:txbxContent>
                       <w:p>
                         <w:pPr>
@@ -3269,8 +3805,8 @@
                 <w:lang w:eastAsia="fr-FR"/>
               </w:rPr>
               <w:pict>
-                <v:shape id="_x0000_s1154" type="#_x0000_t202" style="position:absolute;margin-left:-5.7pt;margin-top:2.4pt;width:55.5pt;height:21.45pt;z-index:251717632;visibility:visible;mso-wrap-distance-left:9pt;mso-wrap-distance-top:0;mso-wrap-distance-right:9pt;mso-wrap-distance-bottom:0;mso-position-horizontal-relative:text;mso-position-vertical-relative:text;mso-width-relative:margin;mso-height-relative:margin;v-text-anchor:top" o:gfxdata="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" filled="f" stroked="f">
-                  <v:textbox style="mso-next-textbox:#_x0000_s1154">
+                <v:shape id="_x0000_s1337" type="#_x0000_t202" style="position:absolute;margin-left:-5.7pt;margin-top:2.4pt;width:55.5pt;height:21.45pt;z-index:251805696;visibility:visible;mso-wrap-distance-left:9pt;mso-wrap-distance-top:0;mso-wrap-distance-right:9pt;mso-wrap-distance-bottom:0;mso-position-horizontal-relative:text;mso-position-vertical-relative:text;mso-width-relative:margin;mso-height-relative:margin;v-text-anchor:top" o:gfxdata="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" filled="f" stroked="f">
+                  <v:textbox style="mso-next-textbox:#_x0000_s1337">
                     <w:txbxContent>
                       <w:p>
                         <w:pPr>
@@ -3309,8 +3845,37 @@
                 <w:lang w:eastAsia="fr-FR"/>
               </w:rPr>
               <w:pict>
-                <v:shape id="_x0000_s1165" type="#_x0000_t202" style="position:absolute;margin-left:-2.8pt;margin-top:.9pt;width:93.4pt;height:24.5pt;z-index:251728896;visibility:visible;mso-wrap-distance-left:9pt;mso-wrap-distance-top:0;mso-wrap-distance-right:9pt;mso-wrap-distance-bottom:0;mso-position-horizontal-relative:text;mso-position-vertical-relative:text;mso-width-relative:margin;mso-height-relative:margin;v-text-anchor:top" o:gfxdata="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" filled="f" stroked="f">
-                  <v:textbox style="mso-next-textbox:#_x0000_s1165">
+                <v:shape id="_x0000_s1364" type="#_x0000_t202" style="position:absolute;margin-left:56.1pt;margin-top:3.9pt;width:34.5pt;height:23pt;z-index:251833344;visibility:visible;mso-wrap-distance-left:9pt;mso-wrap-distance-top:0;mso-wrap-distance-right:9pt;mso-wrap-distance-bottom:0;mso-position-horizontal-relative:text;mso-position-vertical-relative:text;mso-width-relative:margin;mso-height-relative:margin;v-text-anchor:top" o:gfxdata="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" filled="f" stroked="f">
+                  <v:textbox style="mso-next-textbox:#_x0000_s1364">
+                    <w:txbxContent>
+                      <w:p>
+                        <w:pPr>
+                          <w:spacing w:after="0" w:line="240" w:lineRule="auto"/>
+                          <w:jc w:val="center"/>
+                          <w:rPr>
+                            <w:rFonts w:ascii="Arial" w:hAnsi="Arial" w:cs="Arial"/>
+                          </w:rPr>
+                        </w:pPr>
+                        <w:r>
+                          <w:rPr>
+                            <w:rFonts w:ascii="Arial" w:hAnsi="Arial" w:cs="Arial"/>
+                          </w:rPr>
+                          <w:t>T.C</w:t>
+                        </w:r>
+                      </w:p>
+                    </w:txbxContent>
+                  </v:textbox>
+                </v:shape>
+              </w:pict>
+            </w:r>
+            <w:r>
+              <w:rPr>
+                <w:noProof/>
+                <w:lang w:eastAsia="fr-FR"/>
+              </w:rPr>
+              <w:pict>
+                <v:shape id="_x0000_s1348" type="#_x0000_t202" style="position:absolute;margin-left:-2.8pt;margin-top:3.9pt;width:93.4pt;height:24.5pt;z-index:251816960;visibility:visible;mso-wrap-distance-left:9pt;mso-wrap-distance-top:0;mso-wrap-distance-right:9pt;mso-wrap-distance-bottom:0;mso-position-horizontal-relative:text;mso-position-vertical-relative:text;mso-width-relative:margin;mso-height-relative:margin;v-text-anchor:top" o:gfxdata="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" filled="f" stroked="f">
+                  <v:textbox style="mso-next-textbox:#_x0000_s1348">
                     <w:txbxContent>
                       <w:p>
                         <w:pPr>
@@ -3397,8 +3962,8 @@
                 <w:lang w:eastAsia="fr-FR"/>
               </w:rPr>
               <w:pict>
-                <v:shape id="_x0000_s1155" type="#_x0000_t202" style="position:absolute;margin-left:-5.7pt;margin-top:1.3pt;width:55.5pt;height:22.5pt;z-index:251718656;visibility:visible;mso-wrap-distance-left:9pt;mso-wrap-distance-top:0;mso-wrap-distance-right:9pt;mso-wrap-distance-bottom:0;mso-position-horizontal-relative:text;mso-position-vertical-relative:text;mso-width-relative:margin;mso-height-relative:margin;v-text-anchor:top" o:gfxdata="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" filled="f" stroked="f">
-                  <v:textbox style="mso-next-textbox:#_x0000_s1155">
+                <v:shape id="_x0000_s1338" type="#_x0000_t202" style="position:absolute;margin-left:-5.7pt;margin-top:1.3pt;width:55.5pt;height:22.5pt;z-index:251806720;visibility:visible;mso-wrap-distance-left:9pt;mso-wrap-distance-top:0;mso-wrap-distance-right:9pt;mso-wrap-distance-bottom:0;mso-position-horizontal-relative:text;mso-position-vertical-relative:text;mso-width-relative:margin;mso-height-relative:margin;v-text-anchor:top" o:gfxdata="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" filled="f" stroked="f">
+                  <v:textbox style="mso-next-textbox:#_x0000_s1338">
                     <w:txbxContent>
                       <w:p>
                         <w:pPr>
@@ -3436,8 +4001,8 @@
                 <w:lang w:eastAsia="fr-FR"/>
               </w:rPr>
               <w:pict>
-                <v:shape id="_x0000_s1166" type="#_x0000_t202" style="position:absolute;margin-left:-2.8pt;margin-top:.55pt;width:93.4pt;height:23.25pt;z-index:251729920;visibility:visible;mso-wrap-distance-left:9pt;mso-wrap-distance-top:0;mso-wrap-distance-right:9pt;mso-wrap-distance-bottom:0;mso-position-horizontal-relative:text;mso-position-vertical-relative:text;mso-width-relative:margin;mso-height-relative:margin;v-text-anchor:top" o:gfxdata="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" filled="f" stroked="f">
-                  <v:textbox style="mso-next-textbox:#_x0000_s1166">
+                <v:shape id="_x0000_s1349" type="#_x0000_t202" style="position:absolute;margin-left:-2.8pt;margin-top:2.05pt;width:93.4pt;height:23.25pt;z-index:251817984;visibility:visible;mso-wrap-distance-left:9pt;mso-wrap-distance-top:0;mso-wrap-distance-right:9pt;mso-wrap-distance-bottom:0;mso-position-horizontal-relative:text;mso-position-vertical-relative:text;mso-width-relative:margin;mso-height-relative:margin;v-text-anchor:top" o:gfxdata="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" filled="f" stroked="f">
+                  <v:textbox style="mso-next-textbox:#_x0000_s1349">
                     <w:txbxContent>
                       <w:p>
                         <w:pPr>
@@ -3452,6 +4017,35 @@
                             <w:rFonts w:ascii="Arial" w:hAnsi="Arial" w:cs="Arial"/>
                           </w:rPr>
                           <w:t>{{SOUS_TOTAL_ENFANT}} €</w:t>
+                        </w:r>
+                      </w:p>
+                    </w:txbxContent>
+                  </v:textbox>
+                </v:shape>
+              </w:pict>
+            </w:r>
+            <w:r>
+              <w:rPr>
+                <w:noProof/>
+                <w:lang w:eastAsia="fr-FR"/>
+              </w:rPr>
+              <w:pict>
+                <v:shape id="_x0000_s1365" type="#_x0000_t202" style="position:absolute;margin-left:56.1pt;margin-top:2.55pt;width:34.5pt;height:23pt;z-index:251834368;visibility:visible;mso-wrap-distance-left:9pt;mso-wrap-distance-top:0;mso-wrap-distance-right:9pt;mso-wrap-distance-bottom:0;mso-position-horizontal-relative:text;mso-position-vertical-relative:text;mso-width-relative:margin;mso-height-relative:margin;v-text-anchor:top" o:gfxdata="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" filled="f" stroked="f">
+                  <v:textbox style="mso-next-textbox:#_x0000_s1365">
+                    <w:txbxContent>
+                      <w:p>
+                        <w:pPr>
+                          <w:spacing w:after="0" w:line="240" w:lineRule="auto"/>
+                          <w:jc w:val="center"/>
+                          <w:rPr>
+                            <w:rFonts w:ascii="Arial" w:hAnsi="Arial" w:cs="Arial"/>
+                          </w:rPr>
+                        </w:pPr>
+                        <w:r>
+                          <w:rPr>
+                            <w:rFonts w:ascii="Arial" w:hAnsi="Arial" w:cs="Arial"/>
+                          </w:rPr>
+                          <w:t>T.C</w:t>
                         </w:r>
                       </w:p>
                     </w:txbxContent>
@@ -3486,8 +4080,8 @@
                 <w:lang w:eastAsia="fr-FR"/>
               </w:rPr>
               <w:pict>
-                <v:shape id="_x0000_s1146" type="#_x0000_t202" style="position:absolute;margin-left:128.55pt;margin-top:-.15pt;width:43pt;height:28pt;z-index:251709440;visibility:visible;mso-wrap-distance-left:9pt;mso-wrap-distance-top:0;mso-wrap-distance-right:9pt;mso-wrap-distance-bottom:0;mso-position-horizontal-relative:text;mso-position-vertical-relative:text;mso-width-relative:margin;mso-height-relative:margin;v-text-anchor:top" o:gfxdata="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" filled="f" stroked="f">
-                  <v:textbox style="mso-next-textbox:#_x0000_s1146">
+                <v:shape id="_x0000_s1329" type="#_x0000_t202" style="position:absolute;margin-left:128.55pt;margin-top:-.15pt;width:43pt;height:28pt;z-index:251797504;visibility:visible;mso-wrap-distance-left:9pt;mso-wrap-distance-top:0;mso-wrap-distance-right:9pt;mso-wrap-distance-bottom:0;mso-position-horizontal-relative:text;mso-position-vertical-relative:text;mso-width-relative:margin;mso-height-relative:margin;v-text-anchor:top" o:gfxdata="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" filled="f" stroked="f">
+                  <v:textbox style="mso-next-textbox:#_x0000_s1329">
                     <w:txbxContent>
                       <w:p>
                         <w:pPr>
@@ -3546,8 +4140,8 @@
                 <w:lang w:eastAsia="fr-FR"/>
               </w:rPr>
               <w:pict>
-                <v:shape id="_x0000_s1156" type="#_x0000_t202" style="position:absolute;margin-left:-5.7pt;margin-top:-.15pt;width:55.5pt;height:26.15pt;z-index:251719680;visibility:visible;mso-wrap-distance-left:9pt;mso-wrap-distance-top:0;mso-wrap-distance-right:9pt;mso-wrap-distance-bottom:0;mso-position-horizontal-relative:text;mso-position-vertical-relative:text;mso-width-relative:margin;mso-height-relative:margin;v-text-anchor:top" o:gfxdata="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" filled="f" stroked="f">
-                  <v:textbox style="mso-next-textbox:#_x0000_s1156">
+                <v:shape id="_x0000_s1339" type="#_x0000_t202" style="position:absolute;margin-left:-5.7pt;margin-top:-.15pt;width:55.5pt;height:26.15pt;z-index:251807744;visibility:visible;mso-wrap-distance-left:9pt;mso-wrap-distance-top:0;mso-wrap-distance-right:9pt;mso-wrap-distance-bottom:0;mso-position-horizontal-relative:text;mso-position-vertical-relative:text;mso-width-relative:margin;mso-height-relative:margin;v-text-anchor:top" o:gfxdata="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" filled="f" stroked="f">
+                  <v:textbox style="mso-next-textbox:#_x0000_s1339">
                     <w:txbxContent>
                       <w:p>
                         <w:pPr>
@@ -3585,8 +4179,8 @@
                 <w:lang w:eastAsia="fr-FR"/>
               </w:rPr>
               <w:pict>
-                <v:shape id="_x0000_s1167" type="#_x0000_t202" style="position:absolute;margin-left:-2.8pt;margin-top:-.15pt;width:93.4pt;height:23.15pt;z-index:251730944;visibility:visible;mso-wrap-distance-left:9pt;mso-wrap-distance-top:0;mso-wrap-distance-right:9pt;mso-wrap-distance-bottom:0;mso-position-horizontal-relative:text;mso-position-vertical-relative:text;mso-width-relative:margin;mso-height-relative:margin;v-text-anchor:top" o:gfxdata="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" filled="f" stroked="f">
-                  <v:textbox style="mso-next-textbox:#_x0000_s1167">
+                <v:shape id="_x0000_s1350" type="#_x0000_t202" style="position:absolute;margin-left:-2.8pt;margin-top:1.35pt;width:93.4pt;height:21.65pt;z-index:251819008;visibility:visible;mso-wrap-distance-left:9pt;mso-wrap-distance-top:0;mso-wrap-distance-right:9pt;mso-wrap-distance-bottom:0;mso-position-horizontal-relative:text;mso-position-vertical-relative:text;mso-width-relative:margin;mso-height-relative:margin;v-text-anchor:top" o:gfxdata="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" filled="f" stroked="f">
+                  <v:textbox style="mso-next-textbox:#_x0000_s1350">
                     <w:txbxContent>
                       <w:p>
                         <w:pPr>
@@ -3601,6 +4195,35 @@
                             <w:rFonts w:ascii="Arial" w:hAnsi="Arial" w:cs="Arial"/>
                           </w:rPr>
                           <w:t>{{SOUS_TOTAL_ANIMAL}} €</w:t>
+                        </w:r>
+                      </w:p>
+                    </w:txbxContent>
+                  </v:textbox>
+                </v:shape>
+              </w:pict>
+            </w:r>
+            <w:r>
+              <w:rPr>
+                <w:noProof/>
+                <w:lang w:eastAsia="fr-FR"/>
+              </w:rPr>
+              <w:pict>
+                <v:shape id="_x0000_s1366" type="#_x0000_t202" style="position:absolute;margin-left:56.1pt;margin-top:1.35pt;width:34.5pt;height:23pt;z-index:251835392;visibility:visible;mso-wrap-distance-left:9pt;mso-wrap-distance-top:0;mso-wrap-distance-right:9pt;mso-wrap-distance-bottom:0;mso-position-horizontal-relative:text;mso-position-vertical-relative:text;mso-width-relative:margin;mso-height-relative:margin;v-text-anchor:top" o:gfxdata="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" filled="f" stroked="f">
+                  <v:textbox style="mso-next-textbox:#_x0000_s1366">
+                    <w:txbxContent>
+                      <w:p>
+                        <w:pPr>
+                          <w:spacing w:after="0" w:line="240" w:lineRule="auto"/>
+                          <w:jc w:val="center"/>
+                          <w:rPr>
+                            <w:rFonts w:ascii="Arial" w:hAnsi="Arial" w:cs="Arial"/>
+                          </w:rPr>
+                        </w:pPr>
+                        <w:r>
+                          <w:rPr>
+                            <w:rFonts w:ascii="Arial" w:hAnsi="Arial" w:cs="Arial"/>
+                          </w:rPr>
+                          <w:t>T.C</w:t>
                         </w:r>
                       </w:p>
                     </w:txbxContent>
@@ -3635,8 +4258,8 @@
                 <w:lang w:eastAsia="fr-FR"/>
               </w:rPr>
               <w:pict>
-                <v:shape id="_x0000_s1147" type="#_x0000_t202" style="position:absolute;margin-left:128.55pt;margin-top:1.9pt;width:43pt;height:33.25pt;z-index:251710464;visibility:visible;mso-wrap-distance-left:9pt;mso-wrap-distance-top:0;mso-wrap-distance-right:9pt;mso-wrap-distance-bottom:0;mso-position-horizontal-relative:text;mso-position-vertical-relative:text;mso-width-relative:margin;mso-height-relative:margin;v-text-anchor:top" o:gfxdata="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" filled="f" stroked="f">
-                  <v:textbox style="mso-next-textbox:#_x0000_s1147">
+                <v:shape id="_x0000_s1330" type="#_x0000_t202" style="position:absolute;margin-left:128.55pt;margin-top:1.9pt;width:43pt;height:33.25pt;z-index:251798528;visibility:visible;mso-wrap-distance-left:9pt;mso-wrap-distance-top:0;mso-wrap-distance-right:9pt;mso-wrap-distance-bottom:0;mso-position-horizontal-relative:text;mso-position-vertical-relative:text;mso-width-relative:margin;mso-height-relative:margin;v-text-anchor:top" o:gfxdata="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" filled="f" stroked="f">
+                  <v:textbox style="mso-next-textbox:#_x0000_s1330">
                     <w:txbxContent>
                       <w:p>
                         <w:pPr>
@@ -3726,8 +4349,8 @@
                 <w:lang w:eastAsia="fr-FR"/>
               </w:rPr>
               <w:pict>
-                <v:shape id="_x0000_s1157" type="#_x0000_t202" style="position:absolute;margin-left:-5.7pt;margin-top:4.5pt;width:55.5pt;height:18.95pt;z-index:251720704;visibility:visible;mso-wrap-distance-left:9pt;mso-wrap-distance-top:0;mso-wrap-distance-right:9pt;mso-wrap-distance-bottom:0;mso-position-horizontal-relative:text;mso-position-vertical-relative:text;mso-width-relative:margin;mso-height-relative:margin;v-text-anchor:top" o:gfxdata="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" filled="f" stroked="f">
-                  <v:textbox style="mso-next-textbox:#_x0000_s1157">
+                <v:shape id="_x0000_s1340" type="#_x0000_t202" style="position:absolute;margin-left:-5.7pt;margin-top:4.5pt;width:55.5pt;height:18.95pt;z-index:251808768;visibility:visible;mso-wrap-distance-left:9pt;mso-wrap-distance-top:0;mso-wrap-distance-right:9pt;mso-wrap-distance-bottom:0;mso-position-horizontal-relative:text;mso-position-vertical-relative:text;mso-width-relative:margin;mso-height-relative:margin;v-text-anchor:top" o:gfxdata="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" filled="f" stroked="f">
+                  <v:textbox style="mso-next-textbox:#_x0000_s1340">
                     <w:txbxContent>
                       <w:p>
                         <w:pPr>
@@ -3758,8 +4381,8 @@
                 <w:lang w:eastAsia="fr-FR"/>
               </w:rPr>
               <w:pict>
-                <v:shape id="_x0000_s1158" type="#_x0000_t202" style="position:absolute;margin-left:-5.7pt;margin-top:19.4pt;width:55.5pt;height:20.45pt;z-index:251721728;visibility:visible;mso-wrap-distance-left:9pt;mso-wrap-distance-top:0;mso-wrap-distance-right:9pt;mso-wrap-distance-bottom:0;mso-position-horizontal-relative:text;mso-position-vertical-relative:text;mso-width-relative:margin;mso-height-relative:margin;v-text-anchor:top" o:gfxdata="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" filled="f" stroked="f">
-                  <v:textbox style="mso-next-textbox:#_x0000_s1158">
+                <v:shape id="_x0000_s1341" type="#_x0000_t202" style="position:absolute;margin-left:-5.7pt;margin-top:19.4pt;width:55.5pt;height:20.45pt;z-index:251809792;visibility:visible;mso-wrap-distance-left:9pt;mso-wrap-distance-top:0;mso-wrap-distance-right:9pt;mso-wrap-distance-bottom:0;mso-position-horizontal-relative:text;mso-position-vertical-relative:text;mso-width-relative:margin;mso-height-relative:margin;v-text-anchor:top" o:gfxdata="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" filled="f" stroked="f">
+                  <v:textbox style="mso-next-textbox:#_x0000_s1341">
                     <w:txbxContent>
                       <w:p>
                         <w:pPr>
@@ -3801,8 +4424,70 @@
                 <w:lang w:eastAsia="fr-FR"/>
               </w:rPr>
               <w:pict>
-                <v:shape id="_x0000_s1169" type="#_x0000_t202" style="position:absolute;margin-left:-2.8pt;margin-top:18.1pt;width:93.4pt;height:17.05pt;z-index:251732992;visibility:visible;mso-wrap-distance-left:9pt;mso-wrap-distance-top:0;mso-wrap-distance-right:9pt;mso-wrap-distance-bottom:0;mso-position-horizontal-relative:text;mso-position-vertical-relative:text;mso-width-relative:margin;mso-height-relative:margin;v-text-anchor:top" o:gfxdata="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" filled="f" stroked="f">
-                  <v:textbox style="mso-next-textbox:#_x0000_s1169">
+                <v:shape id="_x0000_s1368" type="#_x0000_t202" style="position:absolute;margin-left:56.1pt;margin-top:17.75pt;width:34.5pt;height:23pt;z-index:251837440;visibility:visible;mso-wrap-distance-left:9pt;mso-wrap-distance-top:0;mso-wrap-distance-right:9pt;mso-wrap-distance-bottom:0;mso-position-horizontal-relative:text;mso-position-vertical-relative:text;mso-width-relative:margin;mso-height-relative:margin;v-text-anchor:top" o:gfxdata="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" filled="f" stroked="f">
+                  <v:textbox style="mso-next-textbox:#_x0000_s1368">
+                    <w:txbxContent>
+                      <w:p>
+                        <w:pPr>
+                          <w:spacing w:after="0" w:line="240" w:lineRule="auto"/>
+                          <w:jc w:val="center"/>
+                          <w:rPr>
+                            <w:rFonts w:ascii="Arial" w:hAnsi="Arial" w:cs="Arial"/>
+                            <w:sz w:val="18"/>
+                          </w:rPr>
+                        </w:pPr>
+                        <w:r>
+                          <w:rPr>
+                            <w:rFonts w:ascii="Arial" w:hAnsi="Arial" w:cs="Arial"/>
+                            <w:sz w:val="20"/>
+                          </w:rPr>
+                          <w:t>T.C</w:t>
+                        </w:r>
+                      </w:p>
+                    </w:txbxContent>
+                  </v:textbox>
+                </v:shape>
+              </w:pict>
+            </w:r>
+            <w:r>
+              <w:rPr>
+                <w:noProof/>
+                <w:lang w:eastAsia="fr-FR"/>
+              </w:rPr>
+              <w:pict>
+                <v:shape id="_x0000_s1367" type="#_x0000_t202" style="position:absolute;margin-left:56.1pt;margin-top:5.75pt;width:34.5pt;height:23pt;z-index:251836416;visibility:visible;mso-wrap-distance-left:9pt;mso-wrap-distance-top:0;mso-wrap-distance-right:9pt;mso-wrap-distance-bottom:0;mso-position-horizontal-relative:text;mso-position-vertical-relative:text;mso-width-relative:margin;mso-height-relative:margin;v-text-anchor:top" o:gfxdata="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" filled="f" stroked="f">
+                  <v:textbox style="mso-next-textbox:#_x0000_s1367">
+                    <w:txbxContent>
+                      <w:p>
+                        <w:pPr>
+                          <w:spacing w:after="0" w:line="240" w:lineRule="auto"/>
+                          <w:jc w:val="center"/>
+                          <w:rPr>
+                            <w:rFonts w:ascii="Arial" w:hAnsi="Arial" w:cs="Arial"/>
+                            <w:sz w:val="18"/>
+                          </w:rPr>
+                        </w:pPr>
+                        <w:r>
+                          <w:rPr>
+                            <w:rFonts w:ascii="Arial" w:hAnsi="Arial" w:cs="Arial"/>
+                            <w:sz w:val="20"/>
+                          </w:rPr>
+                          <w:t>T.C</w:t>
+                        </w:r>
+                      </w:p>
+                    </w:txbxContent>
+                  </v:textbox>
+                </v:shape>
+              </w:pict>
+            </w:r>
+            <w:r>
+              <w:rPr>
+                <w:noProof/>
+                <w:lang w:eastAsia="fr-FR"/>
+              </w:rPr>
+              <w:pict>
+                <v:shape id="_x0000_s1352" type="#_x0000_t202" style="position:absolute;margin-left:-2.8pt;margin-top:18.1pt;width:93.4pt;height:17.05pt;z-index:251821056;visibility:visible;mso-wrap-distance-left:9pt;mso-wrap-distance-top:0;mso-wrap-distance-right:9pt;mso-wrap-distance-bottom:0;mso-position-horizontal-relative:text;mso-position-vertical-relative:text;mso-width-relative:margin;mso-height-relative:margin;v-text-anchor:top" o:gfxdata="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" filled="f" stroked="f">
+                  <v:textbox style="mso-next-textbox:#_x0000_s1352">
                     <w:txbxContent>
                       <w:p>
                         <w:pPr>
@@ -3834,8 +4519,8 @@
                 <w:lang w:eastAsia="fr-FR"/>
               </w:rPr>
               <w:pict>
-                <v:shape id="_x0000_s1168" type="#_x0000_t202" style="position:absolute;margin-left:-2.8pt;margin-top:6.4pt;width:93.4pt;height:17.05pt;z-index:251731968;visibility:visible;mso-wrap-distance-left:9pt;mso-wrap-distance-top:0;mso-wrap-distance-right:9pt;mso-wrap-distance-bottom:0;mso-position-horizontal-relative:text;mso-position-vertical-relative:text;mso-width-relative:margin;mso-height-relative:margin;v-text-anchor:top" o:gfxdata="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" filled="f" stroked="f">
-                  <v:textbox style="mso-next-textbox:#_x0000_s1168">
+                <v:shape id="_x0000_s1351" type="#_x0000_t202" style="position:absolute;margin-left:-2.8pt;margin-top:6.4pt;width:93.4pt;height:17.05pt;z-index:251820032;visibility:visible;mso-wrap-distance-left:9pt;mso-wrap-distance-top:0;mso-wrap-distance-right:9pt;mso-wrap-distance-bottom:0;mso-position-horizontal-relative:text;mso-position-vertical-relative:text;mso-width-relative:margin;mso-height-relative:margin;v-text-anchor:top" o:gfxdata="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" filled="f" stroked="f">
+                  <v:textbox style="mso-next-textbox:#_x0000_s1351">
                     <w:txbxContent>
                       <w:p>
                         <w:pPr>
@@ -3886,8 +4571,8 @@
                 <w:lang w:eastAsia="fr-FR"/>
               </w:rPr>
               <w:pict>
-                <v:shape id="_x0000_s1148" type="#_x0000_t202" style="position:absolute;margin-left:128.55pt;margin-top:.3pt;width:43pt;height:37.35pt;z-index:251711488;visibility:visible;mso-wrap-distance-left:9pt;mso-wrap-distance-top:0;mso-wrap-distance-right:9pt;mso-wrap-distance-bottom:0;mso-position-horizontal-relative:text;mso-position-vertical-relative:text;mso-width-relative:margin;mso-height-relative:margin;v-text-anchor:top" o:gfxdata="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" filled="f" stroked="f">
-                  <v:textbox style="mso-next-textbox:#_x0000_s1148">
+                <v:shape id="_x0000_s1331" type="#_x0000_t202" style="position:absolute;margin-left:128.55pt;margin-top:.3pt;width:43pt;height:37.35pt;z-index:251799552;visibility:visible;mso-wrap-distance-left:9pt;mso-wrap-distance-top:0;mso-wrap-distance-right:9pt;mso-wrap-distance-bottom:0;mso-position-horizontal-relative:text;mso-position-vertical-relative:text;mso-width-relative:margin;mso-height-relative:margin;v-text-anchor:top" o:gfxdata="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" filled="f" stroked="f">
+                  <v:textbox style="mso-next-textbox:#_x0000_s1331">
                     <w:txbxContent>
                       <w:p>
                         <w:pPr>
@@ -4000,8 +4685,8 @@
                 <w:lang w:eastAsia="fr-FR"/>
               </w:rPr>
               <w:pict>
-                <v:shape id="_x0000_s1160" type="#_x0000_t202" style="position:absolute;margin-left:-5.7pt;margin-top:21.1pt;width:55.5pt;height:18.05pt;z-index:251723776;visibility:visible;mso-wrap-distance-left:9pt;mso-wrap-distance-top:0;mso-wrap-distance-right:9pt;mso-wrap-distance-bottom:0;mso-position-horizontal-relative:text;mso-position-vertical-relative:text;mso-width-relative:margin;mso-height-relative:margin;v-text-anchor:top" o:gfxdata="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" filled="f" stroked="f">
-                  <v:textbox style="mso-next-textbox:#_x0000_s1160">
+                <v:shape id="_x0000_s1343" type="#_x0000_t202" style="position:absolute;margin-left:-5.7pt;margin-top:21.1pt;width:55.5pt;height:18.05pt;z-index:251811840;visibility:visible;mso-wrap-distance-left:9pt;mso-wrap-distance-top:0;mso-wrap-distance-right:9pt;mso-wrap-distance-bottom:0;mso-position-horizontal-relative:text;mso-position-vertical-relative:text;mso-width-relative:margin;mso-height-relative:margin;v-text-anchor:top" o:gfxdata="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" filled="f" stroked="f">
+                  <v:textbox style="mso-next-textbox:#_x0000_s1343">
                     <w:txbxContent>
                       <w:p>
                         <w:pPr>
@@ -4032,8 +4717,8 @@
                 <w:lang w:eastAsia="fr-FR"/>
               </w:rPr>
               <w:pict>
-                <v:shape id="_x0000_s1159" type="#_x0000_t202" style="position:absolute;margin-left:-5.7pt;margin-top:9.4pt;width:55.5pt;height:18.95pt;z-index:251722752;visibility:visible;mso-wrap-distance-left:9pt;mso-wrap-distance-top:0;mso-wrap-distance-right:9pt;mso-wrap-distance-bottom:0;mso-position-horizontal-relative:text;mso-position-vertical-relative:text;mso-width-relative:margin;mso-height-relative:margin;v-text-anchor:top" o:gfxdata="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" filled="f" stroked="f">
-                  <v:textbox style="mso-next-textbox:#_x0000_s1159">
+                <v:shape id="_x0000_s1342" type="#_x0000_t202" style="position:absolute;margin-left:-5.7pt;margin-top:9.4pt;width:55.5pt;height:18.95pt;z-index:251810816;visibility:visible;mso-wrap-distance-left:9pt;mso-wrap-distance-top:0;mso-wrap-distance-right:9pt;mso-wrap-distance-bottom:0;mso-position-horizontal-relative:text;mso-position-vertical-relative:text;mso-width-relative:margin;mso-height-relative:margin;v-text-anchor:top" o:gfxdata="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" filled="f" stroked="f">
+                  <v:textbox style="mso-next-textbox:#_x0000_s1342">
                     <w:txbxContent>
                       <w:p>
                         <w:pPr>
@@ -4075,8 +4760,70 @@
                 <w:lang w:eastAsia="fr-FR"/>
               </w:rPr>
               <w:pict>
-                <v:shape id="_x0000_s1171" type="#_x0000_t202" style="position:absolute;margin-left:-2.8pt;margin-top:19.85pt;width:93.4pt;height:17.05pt;z-index:251735040;visibility:visible;mso-wrap-distance-left:9pt;mso-wrap-distance-top:0;mso-wrap-distance-right:9pt;mso-wrap-distance-bottom:0;mso-position-horizontal-relative:text;mso-position-vertical-relative:text;mso-width-relative:margin;mso-height-relative:margin;v-text-anchor:top" o:gfxdata="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" filled="f" stroked="f">
-                  <v:textbox style="mso-next-textbox:#_x0000_s1171">
+                <v:shape id="_x0000_s1370" type="#_x0000_t202" style="position:absolute;margin-left:56.1pt;margin-top:19.45pt;width:34.5pt;height:23pt;z-index:251839488;visibility:visible;mso-wrap-distance-left:9pt;mso-wrap-distance-top:0;mso-wrap-distance-right:9pt;mso-wrap-distance-bottom:0;mso-position-horizontal-relative:text;mso-position-vertical-relative:text;mso-width-relative:margin;mso-height-relative:margin;v-text-anchor:top" o:gfxdata="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" filled="f" stroked="f">
+                  <v:textbox style="mso-next-textbox:#_x0000_s1370">
+                    <w:txbxContent>
+                      <w:p>
+                        <w:pPr>
+                          <w:spacing w:after="0" w:line="240" w:lineRule="auto"/>
+                          <w:jc w:val="center"/>
+                          <w:rPr>
+                            <w:rFonts w:ascii="Arial" w:hAnsi="Arial" w:cs="Arial"/>
+                            <w:sz w:val="18"/>
+                          </w:rPr>
+                        </w:pPr>
+                        <w:r>
+                          <w:rPr>
+                            <w:rFonts w:ascii="Arial" w:hAnsi="Arial" w:cs="Arial"/>
+                            <w:sz w:val="20"/>
+                          </w:rPr>
+                          <w:t>T.C</w:t>
+                        </w:r>
+                      </w:p>
+                    </w:txbxContent>
+                  </v:textbox>
+                </v:shape>
+              </w:pict>
+            </w:r>
+            <w:r>
+              <w:rPr>
+                <w:noProof/>
+                <w:lang w:eastAsia="fr-FR"/>
+              </w:rPr>
+              <w:pict>
+                <v:shape id="_x0000_s1369" type="#_x0000_t202" style="position:absolute;margin-left:56.1pt;margin-top:8.95pt;width:34.5pt;height:23pt;z-index:251838464;visibility:visible;mso-wrap-distance-left:9pt;mso-wrap-distance-top:0;mso-wrap-distance-right:9pt;mso-wrap-distance-bottom:0;mso-position-horizontal-relative:text;mso-position-vertical-relative:text;mso-width-relative:margin;mso-height-relative:margin;v-text-anchor:top" o:gfxdata="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" filled="f" stroked="f">
+                  <v:textbox style="mso-next-textbox:#_x0000_s1369">
+                    <w:txbxContent>
+                      <w:p>
+                        <w:pPr>
+                          <w:spacing w:after="0" w:line="240" w:lineRule="auto"/>
+                          <w:jc w:val="center"/>
+                          <w:rPr>
+                            <w:rFonts w:ascii="Arial" w:hAnsi="Arial" w:cs="Arial"/>
+                            <w:sz w:val="18"/>
+                          </w:rPr>
+                        </w:pPr>
+                        <w:r>
+                          <w:rPr>
+                            <w:rFonts w:ascii="Arial" w:hAnsi="Arial" w:cs="Arial"/>
+                            <w:sz w:val="20"/>
+                          </w:rPr>
+                          <w:t>T.C</w:t>
+                        </w:r>
+                      </w:p>
+                    </w:txbxContent>
+                  </v:textbox>
+                </v:shape>
+              </w:pict>
+            </w:r>
+            <w:r>
+              <w:rPr>
+                <w:noProof/>
+                <w:lang w:eastAsia="fr-FR"/>
+              </w:rPr>
+              <w:pict>
+                <v:shape id="_x0000_s1354" type="#_x0000_t202" style="position:absolute;margin-left:-2.8pt;margin-top:19.85pt;width:93.4pt;height:17.05pt;z-index:251823104;visibility:visible;mso-wrap-distance-left:9pt;mso-wrap-distance-top:0;mso-wrap-distance-right:9pt;mso-wrap-distance-bottom:0;mso-position-horizontal-relative:text;mso-position-vertical-relative:text;mso-width-relative:margin;mso-height-relative:margin;v-text-anchor:top" o:gfxdata="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" filled="f" stroked="f">
+                  <v:textbox style="mso-next-textbox:#_x0000_s1354">
                     <w:txbxContent>
                       <w:p>
                         <w:pPr>
@@ -4108,8 +4855,8 @@
                 <w:lang w:eastAsia="fr-FR"/>
               </w:rPr>
               <w:pict>
-                <v:shape id="_x0000_s1170" type="#_x0000_t202" style="position:absolute;margin-left:-2.8pt;margin-top:9.4pt;width:93.4pt;height:17.05pt;z-index:251734016;visibility:visible;mso-wrap-distance-left:9pt;mso-wrap-distance-top:0;mso-wrap-distance-right:9pt;mso-wrap-distance-bottom:0;mso-position-horizontal-relative:text;mso-position-vertical-relative:text;mso-width-relative:margin;mso-height-relative:margin;v-text-anchor:top" o:gfxdata="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" filled="f" stroked="f">
-                  <v:textbox style="mso-next-textbox:#_x0000_s1170">
+                <v:shape id="_x0000_s1353" type="#_x0000_t202" style="position:absolute;margin-left:-2.8pt;margin-top:9.4pt;width:93.4pt;height:17.05pt;z-index:251822080;visibility:visible;mso-wrap-distance-left:9pt;mso-wrap-distance-top:0;mso-wrap-distance-right:9pt;mso-wrap-distance-bottom:0;mso-position-horizontal-relative:text;mso-position-vertical-relative:text;mso-width-relative:margin;mso-height-relative:margin;v-text-anchor:top" o:gfxdata="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" filled="f" stroked="f">
+                  <v:textbox style="mso-next-textbox:#_x0000_s1353">
                     <w:txbxContent>
                       <w:p>
                         <w:pPr>
@@ -4162,8 +4909,8 @@
                 <w:lang w:eastAsia="fr-FR"/>
               </w:rPr>
               <w:pict>
-                <v:shape id="_x0000_s1150" type="#_x0000_t202" style="position:absolute;margin-left:128.55pt;margin-top:23.3pt;width:43pt;height:21.7pt;z-index:251713536;visibility:visible;mso-wrap-distance-left:9pt;mso-wrap-distance-top:0;mso-wrap-distance-right:9pt;mso-wrap-distance-bottom:0;mso-position-horizontal-relative:text;mso-position-vertical-relative:text;mso-width-relative:margin;mso-height-relative:margin;v-text-anchor:top" o:gfxdata="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" filled="f" stroked="f">
-                  <v:textbox style="mso-next-textbox:#_x0000_s1150">
+                <v:shape id="_x0000_s1333" type="#_x0000_t202" style="position:absolute;margin-left:128.55pt;margin-top:23.3pt;width:43pt;height:21.7pt;z-index:251801600;visibility:visible;mso-wrap-distance-left:9pt;mso-wrap-distance-top:0;mso-wrap-distance-right:9pt;mso-wrap-distance-bottom:0;mso-position-horizontal-relative:text;mso-position-vertical-relative:text;mso-width-relative:margin;mso-height-relative:margin;v-text-anchor:top" o:gfxdata="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" filled="f" stroked="f">
+                  <v:textbox style="mso-next-textbox:#_x0000_s1333">
                     <w:txbxContent>
                       <w:p>
                         <w:pPr>
@@ -4193,8 +4940,8 @@
                 <w:lang w:eastAsia="fr-FR"/>
               </w:rPr>
               <w:pict>
-                <v:shape id="_x0000_s1149" type="#_x0000_t202" style="position:absolute;margin-left:128.55pt;margin-top:-.4pt;width:43pt;height:23.7pt;z-index:251712512;visibility:visible;mso-wrap-distance-left:9pt;mso-wrap-distance-top:0;mso-wrap-distance-right:9pt;mso-wrap-distance-bottom:0;mso-position-horizontal-relative:text;mso-position-vertical-relative:text;mso-width-relative:margin;mso-height-relative:margin;v-text-anchor:top" o:gfxdata="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" filled="f" stroked="f">
-                  <v:textbox style="mso-next-textbox:#_x0000_s1149">
+                <v:shape id="_x0000_s1332" type="#_x0000_t202" style="position:absolute;margin-left:128.55pt;margin-top:-.4pt;width:43pt;height:23.7pt;z-index:251800576;visibility:visible;mso-wrap-distance-left:9pt;mso-wrap-distance-top:0;mso-wrap-distance-right:9pt;mso-wrap-distance-bottom:0;mso-position-horizontal-relative:text;mso-position-vertical-relative:text;mso-width-relative:margin;mso-height-relative:margin;v-text-anchor:top" o:gfxdata="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" filled="f" stroked="f">
+                  <v:textbox style="mso-next-textbox:#_x0000_s1332">
                     <w:txbxContent>
                       <w:p>
                         <w:pPr>
@@ -4271,8 +5018,8 @@
                 <w:lang w:eastAsia="fr-FR"/>
               </w:rPr>
               <w:pict>
-                <v:shape id="_x0000_s1161" type="#_x0000_t202" style="position:absolute;margin-left:-5.7pt;margin-top:.35pt;width:55.5pt;height:21.75pt;z-index:251724800;visibility:visible;mso-wrap-distance-left:9pt;mso-wrap-distance-top:0;mso-wrap-distance-right:9pt;mso-wrap-distance-bottom:0;mso-position-horizontal-relative:text;mso-position-vertical-relative:text;mso-width-relative:margin;mso-height-relative:margin;v-text-anchor:top" o:gfxdata="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" filled="f" stroked="f">
-                  <v:textbox style="mso-next-textbox:#_x0000_s1161">
+                <v:shape id="_x0000_s1344" type="#_x0000_t202" style="position:absolute;margin-left:-5.7pt;margin-top:.35pt;width:55.5pt;height:21.75pt;z-index:251812864;visibility:visible;mso-wrap-distance-left:9pt;mso-wrap-distance-top:0;mso-wrap-distance-right:9pt;mso-wrap-distance-bottom:0;mso-position-horizontal-relative:text;mso-position-vertical-relative:text;mso-width-relative:margin;mso-height-relative:margin;v-text-anchor:top" o:gfxdata="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" filled="f" stroked="f">
+                  <v:textbox style="mso-next-textbox:#_x0000_s1344">
                     <w:txbxContent>
                       <w:p>
                         <w:pPr>
@@ -4310,37 +5057,8 @@
                 <w:lang w:eastAsia="fr-FR"/>
               </w:rPr>
               <w:pict>
-                <v:shape id="_x0000_s1173" type="#_x0000_t202" style="position:absolute;margin-left:-2.8pt;margin-top:22.1pt;width:93.4pt;height:24.15pt;z-index:251737088;visibility:visible;mso-wrap-distance-left:9pt;mso-wrap-distance-top:0;mso-wrap-distance-right:9pt;mso-wrap-distance-bottom:0;mso-position-horizontal-relative:text;mso-position-vertical-relative:text;mso-width-relative:margin;mso-height-relative:margin;v-text-anchor:top" o:gfxdata="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" filled="f" stroked="f">
-                  <v:textbox style="mso-next-textbox:#_x0000_s1173">
-                    <w:txbxContent>
-                      <w:p>
-                        <w:pPr>
-                          <w:spacing w:after="0" w:line="240" w:lineRule="auto"/>
-                          <w:jc w:val="center"/>
-                          <w:rPr>
-                            <w:rFonts w:ascii="Arial" w:hAnsi="Arial" w:cs="Arial"/>
-                          </w:rPr>
-                        </w:pPr>
-                        <w:r>
-                          <w:rPr>
-                            <w:rFonts w:ascii="Arial" w:hAnsi="Arial" w:cs="Arial"/>
-                          </w:rPr>
-                          <w:t>{{SOUS_TOTAL_ELECTRICITE}} €</w:t>
-                        </w:r>
-                      </w:p>
-                    </w:txbxContent>
-                  </v:textbox>
-                </v:shape>
-              </w:pict>
-            </w:r>
-            <w:r>
-              <w:rPr>
-                <w:noProof/>
-                <w:lang w:eastAsia="fr-FR"/>
-              </w:rPr>
-              <w:pict>
-                <v:shape id="_x0000_s1172" type="#_x0000_t202" style="position:absolute;margin-left:-2.8pt;margin-top:.55pt;width:93.4pt;height:24.25pt;z-index:251736064;visibility:visible;mso-wrap-distance-left:9pt;mso-wrap-distance-top:0;mso-wrap-distance-right:9pt;mso-wrap-distance-bottom:0;mso-position-horizontal-relative:text;mso-position-vertical-relative:text;mso-width-relative:margin;mso-height-relative:margin;v-text-anchor:top" o:gfxdata="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" filled="f" stroked="f">
-                  <v:textbox style="mso-next-textbox:#_x0000_s1172">
+                <v:shape id="_x0000_s1355" type="#_x0000_t202" style="position:absolute;margin-left:-2.8pt;margin-top:2.05pt;width:93.4pt;height:20.05pt;z-index:251824128;visibility:visible;mso-wrap-distance-left:9pt;mso-wrap-distance-top:0;mso-wrap-distance-right:9pt;mso-wrap-distance-bottom:0;mso-position-horizontal-relative:text;mso-position-vertical-relative:text;mso-width-relative:margin;mso-height-relative:margin;v-text-anchor:top" o:gfxdata="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" filled="f" stroked="f">
+                  <v:textbox style="mso-next-textbox:#_x0000_s1355">
                     <w:txbxContent>
                       <w:p>
                         <w:pPr>
@@ -4355,6 +5073,35 @@
                             <w:rFonts w:ascii="Arial" w:hAnsi="Arial" w:cs="Arial"/>
                           </w:rPr>
                           <w:t>{{SOUS_TOTAL_CAMPING_CAR}} €</w:t>
+                        </w:r>
+                      </w:p>
+                    </w:txbxContent>
+                  </v:textbox>
+                </v:shape>
+              </w:pict>
+            </w:r>
+            <w:r>
+              <w:rPr>
+                <w:noProof/>
+                <w:lang w:eastAsia="fr-FR"/>
+              </w:rPr>
+              <w:pict>
+                <v:shape id="_x0000_s1371" type="#_x0000_t202" style="position:absolute;margin-left:56.1pt;margin-top:2.4pt;width:34.5pt;height:23pt;z-index:251840512;visibility:visible;mso-wrap-distance-left:9pt;mso-wrap-distance-top:0;mso-wrap-distance-right:9pt;mso-wrap-distance-bottom:0;mso-position-horizontal-relative:text;mso-position-vertical-relative:text;mso-width-relative:margin;mso-height-relative:margin;v-text-anchor:top" o:gfxdata="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" filled="f" stroked="f">
+                  <v:textbox style="mso-next-textbox:#_x0000_s1371">
+                    <w:txbxContent>
+                      <w:p>
+                        <w:pPr>
+                          <w:spacing w:after="0" w:line="240" w:lineRule="auto"/>
+                          <w:jc w:val="center"/>
+                          <w:rPr>
+                            <w:rFonts w:ascii="Arial" w:hAnsi="Arial" w:cs="Arial"/>
+                          </w:rPr>
+                        </w:pPr>
+                        <w:r>
+                          <w:rPr>
+                            <w:rFonts w:ascii="Arial" w:hAnsi="Arial" w:cs="Arial"/>
+                          </w:rPr>
+                          <w:t>T.C</w:t>
                         </w:r>
                       </w:p>
                     </w:txbxContent>
@@ -4421,8 +5168,8 @@
                 <w:lang w:eastAsia="fr-FR"/>
               </w:rPr>
               <w:pict>
-                <v:shape id="_x0000_s1162" type="#_x0000_t202" style="position:absolute;margin-left:-5.7pt;margin-top:.7pt;width:55.5pt;height:18.9pt;z-index:251725824;visibility:visible;mso-wrap-distance-left:9pt;mso-wrap-distance-top:0;mso-wrap-distance-right:9pt;mso-wrap-distance-bottom:0;mso-position-horizontal-relative:text;mso-position-vertical-relative:text;mso-width-relative:margin;mso-height-relative:margin;v-text-anchor:top" o:gfxdata="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" filled="f" stroked="f">
-                  <v:textbox style="mso-next-textbox:#_x0000_s1162">
+                <v:shape id="_x0000_s1345" type="#_x0000_t202" style="position:absolute;margin-left:-5.7pt;margin-top:.7pt;width:55.5pt;height:18.9pt;z-index:251813888;visibility:visible;mso-wrap-distance-left:9pt;mso-wrap-distance-top:0;mso-wrap-distance-right:9pt;mso-wrap-distance-bottom:0;mso-position-horizontal-relative:text;mso-position-vertical-relative:text;mso-width-relative:margin;mso-height-relative:margin;v-text-anchor:top" o:gfxdata="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" filled="f" stroked="f">
+                  <v:textbox style="mso-next-textbox:#_x0000_s1345">
                     <w:txbxContent>
                       <w:p>
                         <w:pPr>
@@ -4460,22 +5207,51 @@
                 <w:lang w:eastAsia="fr-FR"/>
               </w:rPr>
               <w:pict>
-                <v:shape id="_x0000_s1174" type="#_x0000_t202" style="position:absolute;margin-left:-2.8pt;margin-top:19.6pt;width:93.4pt;height:24pt;z-index:251738112;visibility:visible;mso-wrap-distance-left:9pt;mso-wrap-distance-top:0;mso-wrap-distance-right:9pt;mso-wrap-distance-bottom:0;mso-position-horizontal-relative:text;mso-position-vertical-relative:text;mso-width-relative:margin;mso-height-relative:margin;v-text-anchor:top" o:gfxdata="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" filled="f" stroked="f">
-                  <v:textbox style="mso-next-textbox:#_x0000_s1174">
-                    <w:txbxContent>
-                      <w:p>
-                        <w:pPr>
-                          <w:spacing w:after="0" w:line="240" w:lineRule="auto"/>
-                          <w:jc w:val="center"/>
-                          <w:rPr>
-                            <w:rFonts w:ascii="Arial" w:hAnsi="Arial" w:cs="Arial"/>
-                          </w:rPr>
-                        </w:pPr>
-                        <w:r>
-                          <w:rPr>
-                            <w:rFonts w:ascii="Arial" w:hAnsi="Arial" w:cs="Arial"/>
-                          </w:rPr>
-                          <w:t>{{SOUS_TOTAL_VEHICULE_SUPP}} €</w:t>
+                <v:shape id="_x0000_s1356" type="#_x0000_t202" style="position:absolute;margin-left:-2.8pt;margin-top:.25pt;width:93.4pt;height:20.65pt;z-index:251825152;visibility:visible;mso-wrap-distance-left:9pt;mso-wrap-distance-top:0;mso-wrap-distance-right:9pt;mso-wrap-distance-bottom:0;mso-position-horizontal-relative:text;mso-position-vertical-relative:text;mso-width-relative:margin;mso-height-relative:margin;v-text-anchor:top" o:gfxdata="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" filled="f" stroked="f">
+                  <v:textbox style="mso-next-textbox:#_x0000_s1356">
+                    <w:txbxContent>
+                      <w:p>
+                        <w:pPr>
+                          <w:spacing w:after="0" w:line="240" w:lineRule="auto"/>
+                          <w:jc w:val="center"/>
+                          <w:rPr>
+                            <w:rFonts w:ascii="Arial" w:hAnsi="Arial" w:cs="Arial"/>
+                          </w:rPr>
+                        </w:pPr>
+                        <w:r>
+                          <w:rPr>
+                            <w:rFonts w:ascii="Arial" w:hAnsi="Arial" w:cs="Arial"/>
+                          </w:rPr>
+                          <w:t>{{SOUS_TOTAL_ELECTRICITE}} €</w:t>
+                        </w:r>
+                      </w:p>
+                    </w:txbxContent>
+                  </v:textbox>
+                </v:shape>
+              </w:pict>
+            </w:r>
+            <w:r>
+              <w:rPr>
+                <w:noProof/>
+                <w:lang w:eastAsia="fr-FR"/>
+              </w:rPr>
+              <w:pict>
+                <v:shape id="_x0000_s1372" type="#_x0000_t202" style="position:absolute;margin-left:56.1pt;margin-top:.05pt;width:34.5pt;height:23pt;z-index:251841536;visibility:visible;mso-wrap-distance-left:9pt;mso-wrap-distance-top:0;mso-wrap-distance-right:9pt;mso-wrap-distance-bottom:0;mso-position-horizontal-relative:text;mso-position-vertical-relative:text;mso-width-relative:margin;mso-height-relative:margin;v-text-anchor:top" o:gfxdata="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" filled="f" stroked="f">
+                  <v:textbox style="mso-next-textbox:#_x0000_s1372">
+                    <w:txbxContent>
+                      <w:p>
+                        <w:pPr>
+                          <w:spacing w:after="0" w:line="240" w:lineRule="auto"/>
+                          <w:jc w:val="center"/>
+                          <w:rPr>
+                            <w:rFonts w:ascii="Arial" w:hAnsi="Arial" w:cs="Arial"/>
+                          </w:rPr>
+                        </w:pPr>
+                        <w:r>
+                          <w:rPr>
+                            <w:rFonts w:ascii="Arial" w:hAnsi="Arial" w:cs="Arial"/>
+                          </w:rPr>
+                          <w:t>T.C</w:t>
                         </w:r>
                       </w:p>
                     </w:txbxContent>
@@ -4510,8 +5286,8 @@
                 <w:lang w:eastAsia="fr-FR"/>
               </w:rPr>
               <w:pict>
-                <v:shape id="_x0000_s1151" type="#_x0000_t202" style="position:absolute;margin-left:128.55pt;margin-top:.7pt;width:43pt;height:22.45pt;z-index:251714560;visibility:visible;mso-wrap-distance-left:9pt;mso-wrap-distance-top:0;mso-wrap-distance-right:9pt;mso-wrap-distance-bottom:0;mso-position-horizontal-relative:text;mso-position-vertical-relative:text;mso-width-relative:margin;mso-height-relative:margin;v-text-anchor:top" o:gfxdata="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" filled="f" stroked="f">
-                  <v:textbox style="mso-next-textbox:#_x0000_s1151">
+                <v:shape id="_x0000_s1334" type="#_x0000_t202" style="position:absolute;margin-left:128.55pt;margin-top:.7pt;width:43pt;height:22.45pt;z-index:251802624;visibility:visible;mso-wrap-distance-left:9pt;mso-wrap-distance-top:0;mso-wrap-distance-right:9pt;mso-wrap-distance-bottom:0;mso-position-horizontal-relative:text;mso-position-vertical-relative:text;mso-width-relative:margin;mso-height-relative:margin;v-text-anchor:top" o:gfxdata="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" filled="f" stroked="f">
+                  <v:textbox style="mso-next-textbox:#_x0000_s1334">
                     <w:txbxContent>
                       <w:p>
                         <w:pPr>
@@ -4580,8 +5356,8 @@
                 <w:lang w:eastAsia="fr-FR"/>
               </w:rPr>
               <w:pict>
-                <v:shape id="_x0000_s1163" type="#_x0000_t202" style="position:absolute;margin-left:-5.7pt;margin-top:1.4pt;width:55.5pt;height:20.25pt;z-index:251726848;visibility:visible;mso-wrap-distance-left:9pt;mso-wrap-distance-top:0;mso-wrap-distance-right:9pt;mso-wrap-distance-bottom:0;mso-position-horizontal-relative:text;mso-position-vertical-relative:text;mso-width-relative:margin;mso-height-relative:margin;v-text-anchor:top" o:gfxdata="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" filled="f" stroked="f">
-                  <v:textbox style="mso-next-textbox:#_x0000_s1163">
+                <v:shape id="_x0000_s1346" type="#_x0000_t202" style="position:absolute;margin-left:-5.7pt;margin-top:1.4pt;width:55.5pt;height:20.25pt;z-index:251814912;visibility:visible;mso-wrap-distance-left:9pt;mso-wrap-distance-top:0;mso-wrap-distance-right:9pt;mso-wrap-distance-bottom:0;mso-position-horizontal-relative:text;mso-position-vertical-relative:text;mso-width-relative:margin;mso-height-relative:margin;v-text-anchor:top" o:gfxdata="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" filled="f" stroked="f">
+                  <v:textbox style="mso-next-textbox:#_x0000_s1346">
                     <w:txbxContent>
                       <w:p>
                         <w:pPr>
@@ -4619,22 +5395,51 @@
                 <w:lang w:eastAsia="fr-FR"/>
               </w:rPr>
               <w:pict>
-                <v:shape id="_x0000_s1175" type="#_x0000_t202" style="position:absolute;margin-left:-2.8pt;margin-top:21.65pt;width:93.4pt;height:23.85pt;z-index:251739136;visibility:visible;mso-wrap-distance-left:9pt;mso-wrap-distance-top:0;mso-wrap-distance-right:9pt;mso-wrap-distance-bottom:0;mso-position-horizontal-relative:text;mso-position-vertical-relative:text;mso-width-relative:margin;mso-height-relative:margin;v-text-anchor:top" o:gfxdata="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" filled="f" stroked="f">
-                  <v:textbox style="mso-next-textbox:#_x0000_s1175">
-                    <w:txbxContent>
-                      <w:p>
-                        <w:pPr>
-                          <w:spacing w:after="0" w:line="240" w:lineRule="auto"/>
-                          <w:jc w:val="center"/>
-                          <w:rPr>
-                            <w:rFonts w:ascii="Arial" w:hAnsi="Arial" w:cs="Arial"/>
-                          </w:rPr>
-                        </w:pPr>
-                        <w:r>
-                          <w:rPr>
-                            <w:rFonts w:ascii="Arial" w:hAnsi="Arial" w:cs="Arial"/>
-                          </w:rPr>
-                          <w:t>{{SOUS_TOTAL_VISITEUR}} €</w:t>
+                <v:shape id="_x0000_s1357" type="#_x0000_t202" style="position:absolute;margin-left:-2.8pt;margin-top:.9pt;width:93.4pt;height:20.75pt;z-index:251826176;visibility:visible;mso-wrap-distance-left:9pt;mso-wrap-distance-top:0;mso-wrap-distance-right:9pt;mso-wrap-distance-bottom:0;mso-position-horizontal-relative:text;mso-position-vertical-relative:text;mso-width-relative:margin;mso-height-relative:margin;v-text-anchor:top" o:gfxdata="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" filled="f" stroked="f">
+                  <v:textbox style="mso-next-textbox:#_x0000_s1357">
+                    <w:txbxContent>
+                      <w:p>
+                        <w:pPr>
+                          <w:spacing w:after="0" w:line="240" w:lineRule="auto"/>
+                          <w:jc w:val="center"/>
+                          <w:rPr>
+                            <w:rFonts w:ascii="Arial" w:hAnsi="Arial" w:cs="Arial"/>
+                          </w:rPr>
+                        </w:pPr>
+                        <w:r>
+                          <w:rPr>
+                            <w:rFonts w:ascii="Arial" w:hAnsi="Arial" w:cs="Arial"/>
+                          </w:rPr>
+                          <w:t>{{SOUS_TOTAL_VEHICULE_SUPP}} €</w:t>
+                        </w:r>
+                      </w:p>
+                    </w:txbxContent>
+                  </v:textbox>
+                </v:shape>
+              </w:pict>
+            </w:r>
+            <w:r>
+              <w:rPr>
+                <w:noProof/>
+                <w:lang w:eastAsia="fr-FR"/>
+              </w:rPr>
+              <w:pict>
+                <v:shape id="_x0000_s1373" type="#_x0000_t202" style="position:absolute;margin-left:56.1pt;margin-top:.85pt;width:34.5pt;height:23pt;z-index:251842560;visibility:visible;mso-wrap-distance-left:9pt;mso-wrap-distance-top:0;mso-wrap-distance-right:9pt;mso-wrap-distance-bottom:0;mso-position-horizontal-relative:text;mso-position-vertical-relative:text;mso-width-relative:margin;mso-height-relative:margin;v-text-anchor:top" o:gfxdata="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" filled="f" stroked="f">
+                  <v:textbox style="mso-next-textbox:#_x0000_s1373">
+                    <w:txbxContent>
+                      <w:p>
+                        <w:pPr>
+                          <w:spacing w:after="0" w:line="240" w:lineRule="auto"/>
+                          <w:jc w:val="center"/>
+                          <w:rPr>
+                            <w:rFonts w:ascii="Arial" w:hAnsi="Arial" w:cs="Arial"/>
+                          </w:rPr>
+                        </w:pPr>
+                        <w:r>
+                          <w:rPr>
+                            <w:rFonts w:ascii="Arial" w:hAnsi="Arial" w:cs="Arial"/>
+                          </w:rPr>
+                          <w:t>T.C</w:t>
                         </w:r>
                       </w:p>
                     </w:txbxContent>
@@ -4669,8 +5474,8 @@
                 <w:lang w:eastAsia="fr-FR"/>
               </w:rPr>
               <w:pict>
-                <v:shape id="_x0000_s1152" type="#_x0000_t202" style="position:absolute;margin-left:128.55pt;margin-top:-.35pt;width:43pt;height:17.9pt;z-index:251715584;visibility:visible;mso-wrap-distance-left:9pt;mso-wrap-distance-top:0;mso-wrap-distance-right:9pt;mso-wrap-distance-bottom:0;mso-position-horizontal-relative:text;mso-position-vertical-relative:text;mso-width-relative:margin;mso-height-relative:margin;v-text-anchor:top" o:gfxdata="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" filled="f" stroked="f">
-                  <v:textbox style="mso-next-textbox:#_x0000_s1152">
+                <v:shape id="_x0000_s1335" type="#_x0000_t202" style="position:absolute;margin-left:128.55pt;margin-top:-.35pt;width:43pt;height:17.9pt;z-index:251803648;visibility:visible;mso-wrap-distance-left:9pt;mso-wrap-distance-top:0;mso-wrap-distance-right:9pt;mso-wrap-distance-bottom:0;mso-position-horizontal-relative:text;mso-position-vertical-relative:text;mso-width-relative:margin;mso-height-relative:margin;v-text-anchor:top" o:gfxdata="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" filled="f" stroked="f">
+                  <v:textbox style="mso-next-textbox:#_x0000_s1335">
                     <w:txbxContent>
                       <w:p>
                         <w:pPr>
@@ -4698,8 +5503,6 @@
               </w:rPr>
               <w:t>Visiteurs</w:t>
             </w:r>
-            <w:bookmarkStart w:id="0" w:name="_GoBack"/>
-            <w:bookmarkEnd w:id="0"/>
           </w:p>
         </w:tc>
         <w:tc>
@@ -4731,8 +5534,8 @@
                 <w:lang w:eastAsia="fr-FR"/>
               </w:rPr>
               <w:pict>
-                <v:shape id="_x0000_s1164" type="#_x0000_t202" style="position:absolute;margin-left:-5.7pt;margin-top:-.35pt;width:55.5pt;height:21.6pt;z-index:251727872;visibility:visible;mso-wrap-distance-left:9pt;mso-wrap-distance-top:0;mso-wrap-distance-right:9pt;mso-wrap-distance-bottom:0;mso-position-horizontal-relative:text;mso-position-vertical-relative:text;mso-width-relative:margin;mso-height-relative:margin;v-text-anchor:top" o:gfxdata="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" filled="f" stroked="f">
-                  <v:textbox style="mso-next-textbox:#_x0000_s1164">
+                <v:shape id="_x0000_s1347" type="#_x0000_t202" style="position:absolute;margin-left:-5.7pt;margin-top:-.35pt;width:55.5pt;height:21.6pt;z-index:251815936;visibility:visible;mso-wrap-distance-left:9pt;mso-wrap-distance-top:0;mso-wrap-distance-right:9pt;mso-wrap-distance-bottom:0;mso-position-horizontal-relative:text;mso-position-vertical-relative:text;mso-width-relative:margin;mso-height-relative:margin;v-text-anchor:top" o:gfxdata="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" filled="f" stroked="f">
+                  <v:textbox style="mso-next-textbox:#_x0000_s1347">
                     <w:txbxContent>
                       <w:p>
                         <w:pPr>
@@ -4764,6 +5567,263 @@
             <w:pPr>
               <w:spacing w:after="0" w:line="240" w:lineRule="auto"/>
             </w:pPr>
+            <w:r>
+              <w:rPr>
+                <w:noProof/>
+                <w:lang w:eastAsia="fr-FR"/>
+              </w:rPr>
+              <w:pict>
+                <v:shape id="_x0000_s1358" type="#_x0000_t202" style="position:absolute;margin-left:-2.8pt;margin-top:.4pt;width:93.4pt;height:20.1pt;z-index:251827200;visibility:visible;mso-wrap-distance-left:9pt;mso-wrap-distance-top:0;mso-wrap-distance-right:9pt;mso-wrap-distance-bottom:0;mso-position-horizontal-relative:text;mso-position-vertical-relative:text;mso-width-relative:margin;mso-height-relative:margin;v-text-anchor:top" o:gfxdata="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" filled="f" stroked="f">
+                  <v:textbox style="mso-next-textbox:#_x0000_s1358">
+                    <w:txbxContent>
+                      <w:p>
+                        <w:pPr>
+                          <w:spacing w:after="0" w:line="240" w:lineRule="auto"/>
+                          <w:jc w:val="center"/>
+                          <w:rPr>
+                            <w:rFonts w:ascii="Arial" w:hAnsi="Arial" w:cs="Arial"/>
+                          </w:rPr>
+                        </w:pPr>
+                        <w:r>
+                          <w:rPr>
+                            <w:rFonts w:ascii="Arial" w:hAnsi="Arial" w:cs="Arial"/>
+                          </w:rPr>
+                          <w:t>{{SOUS_TOTAL_VISITEUR}} €</w:t>
+                        </w:r>
+                      </w:p>
+                    </w:txbxContent>
+                  </v:textbox>
+                </v:shape>
+              </w:pict>
+            </w:r>
+            <w:r>
+              <w:rPr>
+                <w:noProof/>
+                <w:lang w:eastAsia="fr-FR"/>
+              </w:rPr>
+              <w:pict>
+                <v:shape id="_x0000_s1374" type="#_x0000_t202" style="position:absolute;margin-left:56.1pt;margin-top:.6pt;width:34.5pt;height:23pt;z-index:251843584;visibility:visible;mso-wrap-distance-left:9pt;mso-wrap-distance-top:0;mso-wrap-distance-right:9pt;mso-wrap-distance-bottom:0;mso-position-horizontal-relative:text;mso-position-vertical-relative:text;mso-width-relative:margin;mso-height-relative:margin;v-text-anchor:top" o:gfxdata="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" filled="f" stroked="f">
+                  <v:textbox style="mso-next-textbox:#_x0000_s1374">
+                    <w:txbxContent>
+                      <w:p>
+                        <w:pPr>
+                          <w:spacing w:after="0" w:line="240" w:lineRule="auto"/>
+                          <w:jc w:val="center"/>
+                          <w:rPr>
+                            <w:rFonts w:ascii="Arial" w:hAnsi="Arial" w:cs="Arial"/>
+                          </w:rPr>
+                        </w:pPr>
+                        <w:r>
+                          <w:rPr>
+                            <w:rFonts w:ascii="Arial" w:hAnsi="Arial" w:cs="Arial"/>
+                          </w:rPr>
+                          <w:t>T.C</w:t>
+                        </w:r>
+                      </w:p>
+                    </w:txbxContent>
+                  </v:textbox>
+                </v:shape>
+              </w:pict>
+            </w:r>
+          </w:p>
+        </w:tc>
+      </w:tr>
+      <w:tr>
+        <w:trPr>
+          <w:trHeight w:val="426"/>
+        </w:trPr>
+        <w:tc>
+          <w:tcPr>
+            <w:tcW w:w="4679" w:type="dxa"/>
+            <w:gridSpan w:val="3"/>
+            <w:vMerge w:val="restart"/>
+          </w:tcPr>
+          <w:p>
+            <w:pPr>
+              <w:spacing w:after="0" w:line="240" w:lineRule="auto"/>
+              <w:rPr>
+                <w:rFonts w:ascii="Arial" w:hAnsi="Arial" w:cs="Arial"/>
+                <w:sz w:val="8"/>
+                <w:szCs w:val="8"/>
+              </w:rPr>
+            </w:pPr>
+          </w:p>
+          <w:p>
+            <w:pPr>
+              <w:spacing w:after="0" w:line="240" w:lineRule="auto"/>
+              <w:jc w:val="right"/>
+              <w:rPr>
+                <w:rFonts w:ascii="Arial" w:hAnsi="Arial" w:cs="Arial"/>
+              </w:rPr>
+            </w:pPr>
+            <w:r>
+              <w:rPr>
+                <w:rFonts w:ascii="Arial" w:hAnsi="Arial" w:cs="Arial"/>
+              </w:rPr>
+              <w:t>Total/ nuitée</w:t>
+            </w:r>
+          </w:p>
+          <w:p>
+            <w:pPr>
+              <w:spacing w:after="0" w:line="240" w:lineRule="auto"/>
+              <w:jc w:val="right"/>
+              <w:rPr>
+                <w:rFonts w:ascii="Arial" w:hAnsi="Arial" w:cs="Arial"/>
+              </w:rPr>
+            </w:pPr>
+            <w:r>
+              <w:rPr>
+                <w:rFonts w:ascii="Arial" w:hAnsi="Arial" w:cs="Arial"/>
+                <w:noProof/>
+                <w:sz w:val="8"/>
+                <w:szCs w:val="8"/>
+                <w:lang w:eastAsia="fr-FR"/>
+              </w:rPr>
+              <w:pict>
+                <v:shape id="_x0000_s1380" type="#_x0000_t202" style="position:absolute;left:0;text-align:left;margin-left:-.95pt;margin-top:4.85pt;width:228pt;height:21.4pt;z-index:251849728;visibility:visible;mso-wrap-distance-left:9pt;mso-wrap-distance-top:0;mso-wrap-distance-right:9pt;mso-wrap-distance-bottom:0;mso-position-horizontal-relative:text;mso-position-vertical-relative:text;mso-width-relative:margin;mso-height-relative:margin;v-text-anchor:top" o:gfxdata="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" filled="f" stroked="f">
+                  <v:textbox style="mso-next-textbox:#_x0000_s1380">
+                    <w:txbxContent>
+                      <w:p>
+                        <w:pPr>
+                          <w:spacing w:after="0" w:line="240" w:lineRule="auto"/>
+                          <w:jc w:val="right"/>
+                          <w:rPr>
+                            <w:rFonts w:ascii="Arial" w:hAnsi="Arial" w:cs="Arial"/>
+                          </w:rPr>
+                        </w:pPr>
+                        <w:r>
+                          <w:rPr>
+                            <w:rFonts w:ascii="Arial" w:hAnsi="Arial" w:cs="Arial"/>
+                          </w:rPr>
+                          <w:t>{{LABEL_REMISE_EXCEPTIONNELLE}}</w:t>
+                        </w:r>
+                      </w:p>
+                    </w:txbxContent>
+                  </v:textbox>
+                </v:shape>
+              </w:pict>
+            </w:r>
+          </w:p>
+          <w:p>
+            <w:pPr>
+              <w:spacing w:after="0" w:line="240" w:lineRule="auto"/>
+              <w:jc w:val="right"/>
+              <w:rPr>
+                <w:rFonts w:ascii="Arial" w:hAnsi="Arial" w:cs="Arial"/>
+                <w:sz w:val="14"/>
+                <w:szCs w:val="8"/>
+              </w:rPr>
+            </w:pPr>
+          </w:p>
+          <w:p>
+            <w:pPr>
+              <w:spacing w:after="0" w:line="240" w:lineRule="auto"/>
+              <w:jc w:val="right"/>
+              <w:rPr>
+                <w:rFonts w:ascii="Arial" w:hAnsi="Arial" w:cs="Arial"/>
+              </w:rPr>
+            </w:pPr>
+          </w:p>
+          <w:p>
+            <w:pPr>
+              <w:spacing w:after="0" w:line="240" w:lineRule="auto"/>
+              <w:jc w:val="right"/>
+              <w:rPr>
+                <w:rFonts w:ascii="Arial" w:hAnsi="Arial" w:cs="Arial"/>
+                <w:b/>
+              </w:rPr>
+            </w:pPr>
+            <w:r>
+              <w:rPr>
+                <w:rFonts w:ascii="Arial" w:hAnsi="Arial" w:cs="Arial"/>
+                <w:b/>
+              </w:rPr>
+              <w:t>TOTAL Séjour</w:t>
+            </w:r>
+          </w:p>
+        </w:tc>
+        <w:tc>
+          <w:tcPr>
+            <w:tcW w:w="236" w:type="dxa"/>
+            <w:tcBorders>
+              <w:right w:val="nil"/>
+            </w:tcBorders>
+          </w:tcPr>
+          <w:p>
+            <w:pPr>
+              <w:spacing w:after="0" w:line="240" w:lineRule="auto"/>
+            </w:pPr>
+            <w:r>
+              <w:rPr>
+                <w:noProof/>
+                <w:lang w:eastAsia="fr-FR"/>
+              </w:rPr>
+              <w:pict>
+                <v:shape id="_x0000_s1359" type="#_x0000_t202" style="position:absolute;margin-left:-2.8pt;margin-top:1.1pt;width:93.4pt;height:21.4pt;z-index:251828224;visibility:visible;mso-wrap-distance-left:9pt;mso-wrap-distance-top:0;mso-wrap-distance-right:9pt;mso-wrap-distance-bottom:0;mso-position-horizontal-relative:text;mso-position-vertical-relative:text;mso-width-relative:margin;mso-height-relative:margin;v-text-anchor:top" o:gfxdata="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" filled="f" stroked="f">
+                  <v:textbox style="mso-next-textbox:#_x0000_s1359">
+                    <w:txbxContent>
+                      <w:p>
+                        <w:pPr>
+                          <w:spacing w:after="0" w:line="240" w:lineRule="auto"/>
+                          <w:jc w:val="center"/>
+                          <w:rPr>
+                            <w:rFonts w:ascii="Arial" w:hAnsi="Arial" w:cs="Arial"/>
+                          </w:rPr>
+                        </w:pPr>
+                        <w:r>
+                          <w:rPr>
+                            <w:rFonts w:ascii="Arial" w:hAnsi="Arial" w:cs="Arial"/>
+                          </w:rPr>
+                          <w:t>{{SOUS_TOTAL_NUITEES}} €</w:t>
+                        </w:r>
+                      </w:p>
+                    </w:txbxContent>
+                  </v:textbox>
+                </v:shape>
+              </w:pict>
+            </w:r>
+          </w:p>
+        </w:tc>
+        <w:tc>
+          <w:tcPr>
+            <w:tcW w:w="1748" w:type="dxa"/>
+            <w:tcBorders>
+              <w:left w:val="nil"/>
+            </w:tcBorders>
+          </w:tcPr>
+          <w:p>
+            <w:pPr>
+              <w:spacing w:after="0" w:line="240" w:lineRule="auto"/>
+            </w:pPr>
+            <w:r>
+              <w:rPr>
+                <w:noProof/>
+                <w:lang w:eastAsia="fr-FR"/>
+              </w:rPr>
+              <w:pict>
+                <v:shape id="_x0000_s1375" type="#_x0000_t202" style="position:absolute;margin-left:44.3pt;margin-top:1.45pt;width:34.5pt;height:23pt;z-index:251844608;visibility:visible;mso-wrap-distance-left:9pt;mso-wrap-distance-top:0;mso-wrap-distance-right:9pt;mso-wrap-distance-bottom:0;mso-position-horizontal-relative:text;mso-position-vertical-relative:text;mso-width-relative:margin;mso-height-relative:margin;v-text-anchor:top" o:gfxdata="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" filled="f" stroked="f">
+                  <v:textbox style="mso-next-textbox:#_x0000_s1375">
+                    <w:txbxContent>
+                      <w:p>
+                        <w:pPr>
+                          <w:spacing w:after="0" w:line="240" w:lineRule="auto"/>
+                          <w:jc w:val="center"/>
+                          <w:rPr>
+                            <w:rFonts w:ascii="Arial" w:hAnsi="Arial" w:cs="Arial"/>
+                          </w:rPr>
+                        </w:pPr>
+                        <w:r>
+                          <w:rPr>
+                            <w:rFonts w:ascii="Arial" w:hAnsi="Arial" w:cs="Arial"/>
+                          </w:rPr>
+                          <w:t>T.C</w:t>
+                        </w:r>
+                      </w:p>
+                    </w:txbxContent>
+                  </v:textbox>
+                </v:shape>
+              </w:pict>
+            </w:r>
           </w:p>
         </w:tc>
       </w:tr>
@@ -4775,69 +5835,15 @@
           <w:tcPr>
             <w:tcW w:w="4679" w:type="dxa"/>
             <w:gridSpan w:val="3"/>
-            <w:vMerge w:val="restart"/>
-          </w:tcPr>
-          <w:p>
-            <w:pPr>
-              <w:spacing w:after="0" w:line="240" w:lineRule="auto"/>
-              <w:rPr>
-                <w:rFonts w:ascii="Arial" w:hAnsi="Arial" w:cs="Arial"/>
-                <w:sz w:val="8"/>
-                <w:szCs w:val="8"/>
-              </w:rPr>
-            </w:pPr>
-          </w:p>
-          <w:p>
-            <w:pPr>
-              <w:spacing w:after="0" w:line="240" w:lineRule="auto"/>
-              <w:jc w:val="right"/>
-              <w:rPr>
-                <w:rFonts w:ascii="Arial" w:hAnsi="Arial" w:cs="Arial"/>
-              </w:rPr>
-            </w:pPr>
-            <w:r>
-              <w:rPr>
-                <w:rFonts w:ascii="Arial" w:hAnsi="Arial" w:cs="Arial"/>
-              </w:rPr>
-              <w:t>Total/ nuitée</w:t>
-            </w:r>
-          </w:p>
-          <w:p>
-            <w:pPr>
-              <w:spacing w:after="0" w:line="240" w:lineRule="auto"/>
-              <w:jc w:val="right"/>
-              <w:rPr>
-                <w:rFonts w:ascii="Arial" w:hAnsi="Arial" w:cs="Arial"/>
-                <w:sz w:val="8"/>
-                <w:szCs w:val="8"/>
-              </w:rPr>
-            </w:pPr>
-          </w:p>
-          <w:p>
-            <w:pPr>
-              <w:spacing w:after="0" w:line="240" w:lineRule="auto"/>
-              <w:jc w:val="right"/>
-              <w:rPr>
-                <w:rFonts w:ascii="Arial" w:hAnsi="Arial" w:cs="Arial"/>
-              </w:rPr>
-            </w:pPr>
-          </w:p>
-          <w:p>
-            <w:pPr>
-              <w:spacing w:after="0" w:line="240" w:lineRule="auto"/>
-              <w:jc w:val="right"/>
-              <w:rPr>
-                <w:rFonts w:ascii="Arial" w:hAnsi="Arial" w:cs="Arial"/>
-                <w:b/>
-              </w:rPr>
-            </w:pPr>
-            <w:r>
-              <w:rPr>
-                <w:rFonts w:ascii="Arial" w:hAnsi="Arial" w:cs="Arial"/>
-                <w:b/>
-              </w:rPr>
-              <w:t>TOTAL Séjour</w:t>
-            </w:r>
+            <w:vMerge/>
+          </w:tcPr>
+          <w:p>
+            <w:pPr>
+              <w:spacing w:after="0" w:line="240" w:lineRule="auto"/>
+              <w:rPr>
+                <w:rFonts w:ascii="Arial" w:hAnsi="Arial" w:cs="Arial"/>
+              </w:rPr>
+            </w:pPr>
           </w:p>
         </w:tc>
         <w:tc>
@@ -4857,13 +5863,13 @@
                 <w:lang w:eastAsia="fr-FR"/>
               </w:rPr>
               <w:pict>
-                <v:shape id="_x0000_s1177" type="#_x0000_t202" style="position:absolute;margin-left:-2.8pt;margin-top:24pt;width:93.4pt;height:28pt;z-index:251741184;visibility:visible;mso-wrap-distance-left:9pt;mso-wrap-distance-top:0;mso-wrap-distance-right:9pt;mso-wrap-distance-bottom:0;mso-position-horizontal-relative:text;mso-position-vertical-relative:text;mso-width-relative:margin;mso-height-relative:margin;v-text-anchor:top" o:gfxdata="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" filled="f" stroked="f">
-                  <v:textbox style="mso-next-textbox:#_x0000_s1177">
-                    <w:txbxContent>
-                      <w:p>
-                        <w:pPr>
-                          <w:spacing w:after="0" w:line="240" w:lineRule="auto"/>
-                          <w:jc w:val="center"/>
+                <v:shape id="_x0000_s1360" type="#_x0000_t202" style="position:absolute;margin-left:-2.8pt;margin-top:18.9pt;width:64.15pt;height:23.7pt;z-index:251829248;visibility:visible;mso-wrap-distance-left:9pt;mso-wrap-distance-top:0;mso-wrap-distance-right:9pt;mso-wrap-distance-bottom:0;mso-position-horizontal-relative:text;mso-position-vertical-relative:text;mso-width-relative:margin;mso-height-relative:margin;v-text-anchor:top" o:gfxdata="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" filled="f" stroked="f">
+                  <v:textbox style="mso-next-textbox:#_x0000_s1360">
+                    <w:txbxContent>
+                      <w:p>
+                        <w:pPr>
+                          <w:spacing w:after="0" w:line="240" w:lineRule="auto"/>
+                          <w:jc w:val="right"/>
                           <w:rPr>
                             <w:rFonts w:ascii="Arial" w:hAnsi="Arial" w:cs="Arial"/>
                             <w:b/>
@@ -4892,22 +5898,22 @@
                 <w:lang w:eastAsia="fr-FR"/>
               </w:rPr>
               <w:pict>
-                <v:shape id="_x0000_s1176" type="#_x0000_t202" style="position:absolute;margin-left:-2.8pt;margin-top:1.1pt;width:93.4pt;height:23.65pt;z-index:251740160;visibility:visible;mso-wrap-distance-left:9pt;mso-wrap-distance-top:0;mso-wrap-distance-right:9pt;mso-wrap-distance-bottom:0;mso-position-horizontal-relative:text;mso-position-vertical-relative:text;mso-width-relative:margin;mso-height-relative:margin;v-text-anchor:top" o:gfxdata="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" filled="f" stroked="f">
-                  <v:textbox style="mso-next-textbox:#_x0000_s1176">
-                    <w:txbxContent>
-                      <w:p>
-                        <w:pPr>
-                          <w:spacing w:after="0" w:line="240" w:lineRule="auto"/>
-                          <w:jc w:val="center"/>
-                          <w:rPr>
-                            <w:rFonts w:ascii="Arial" w:hAnsi="Arial" w:cs="Arial"/>
-                          </w:rPr>
-                        </w:pPr>
-                        <w:r>
-                          <w:rPr>
-                            <w:rFonts w:ascii="Arial" w:hAnsi="Arial" w:cs="Arial"/>
-                          </w:rPr>
-                          <w:t>{{SOUS_TOTAL_NUITEES}} €</w:t>
+                <v:shape id="_x0000_s1379" type="#_x0000_t202" style="position:absolute;margin-left:-4.3pt;margin-top:.3pt;width:93.4pt;height:21.4pt;z-index:251848704;visibility:visible;mso-wrap-distance-left:9pt;mso-wrap-distance-top:0;mso-wrap-distance-right:9pt;mso-wrap-distance-bottom:0;mso-position-horizontal-relative:text;mso-position-vertical-relative:text;mso-width-relative:margin;mso-height-relative:margin;v-text-anchor:top" o:gfxdata="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" filled="f" stroked="f">
+                  <v:textbox style="mso-next-textbox:#_x0000_s1379">
+                    <w:txbxContent>
+                      <w:p>
+                        <w:pPr>
+                          <w:spacing w:after="0" w:line="240" w:lineRule="auto"/>
+                          <w:jc w:val="center"/>
+                          <w:rPr>
+                            <w:rFonts w:ascii="Arial" w:hAnsi="Arial" w:cs="Arial"/>
+                          </w:rPr>
+                        </w:pPr>
+                        <w:r>
+                          <w:rPr>
+                            <w:rFonts w:ascii="Arial" w:hAnsi="Arial" w:cs="Arial"/>
+                          </w:rPr>
+                          <w:t>{{PRIX_REMISE_EXCEPTIONNELLE}} €</w:t>
                         </w:r>
                       </w:p>
                     </w:txbxContent>
@@ -4928,52 +5934,39 @@
             <w:pPr>
               <w:spacing w:after="0" w:line="240" w:lineRule="auto"/>
             </w:pPr>
-          </w:p>
-        </w:tc>
-      </w:tr>
-      <w:tr>
-        <w:trPr>
-          <w:trHeight w:val="497"/>
-        </w:trPr>
-        <w:tc>
-          <w:tcPr>
-            <w:tcW w:w="4679" w:type="dxa"/>
-            <w:gridSpan w:val="3"/>
-            <w:vMerge/>
-          </w:tcPr>
-          <w:p>
-            <w:pPr>
-              <w:spacing w:after="0" w:line="240" w:lineRule="auto"/>
-              <w:rPr>
-                <w:rFonts w:ascii="Arial" w:hAnsi="Arial" w:cs="Arial"/>
-              </w:rPr>
-            </w:pPr>
-          </w:p>
-        </w:tc>
-        <w:tc>
-          <w:tcPr>
-            <w:tcW w:w="236" w:type="dxa"/>
-            <w:tcBorders>
-              <w:right w:val="nil"/>
-            </w:tcBorders>
-          </w:tcPr>
-          <w:p>
-            <w:pPr>
-              <w:spacing w:after="0" w:line="240" w:lineRule="auto"/>
-            </w:pPr>
-          </w:p>
-        </w:tc>
-        <w:tc>
-          <w:tcPr>
-            <w:tcW w:w="1748" w:type="dxa"/>
-            <w:tcBorders>
-              <w:left w:val="nil"/>
-            </w:tcBorders>
-          </w:tcPr>
-          <w:p>
-            <w:pPr>
-              <w:spacing w:after="0" w:line="240" w:lineRule="auto"/>
-            </w:pPr>
+            <w:r>
+              <w:rPr>
+                <w:noProof/>
+                <w:lang w:eastAsia="fr-FR"/>
+              </w:rPr>
+              <w:pict>
+                <v:shape id="_x0000_s1376" type="#_x0000_t202" style="position:absolute;margin-left:42.05pt;margin-top:19.6pt;width:41.25pt;height:23pt;z-index:251845632;visibility:visible;mso-wrap-distance-left:9pt;mso-wrap-distance-top:0;mso-wrap-distance-right:9pt;mso-wrap-distance-bottom:0;mso-position-horizontal-relative:text;mso-position-vertical-relative:text;mso-width-relative:margin;mso-height-relative:margin;v-text-anchor:top" o:gfxdata="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" filled="f" stroked="f">
+                  <v:textbox style="mso-next-textbox:#_x0000_s1376">
+                    <w:txbxContent>
+                      <w:p>
+                        <w:pPr>
+                          <w:spacing w:after="0" w:line="240" w:lineRule="auto"/>
+                          <w:jc w:val="center"/>
+                          <w:rPr>
+                            <w:rFonts w:ascii="Arial" w:hAnsi="Arial" w:cs="Arial"/>
+                            <w:b/>
+                            <w:sz w:val="28"/>
+                          </w:rPr>
+                        </w:pPr>
+                        <w:r>
+                          <w:rPr>
+                            <w:rFonts w:ascii="Arial" w:hAnsi="Arial" w:cs="Arial"/>
+                            <w:b/>
+                            <w:sz w:val="28"/>
+                          </w:rPr>
+                          <w:t>T.C</w:t>
+                        </w:r>
+                      </w:p>
+                    </w:txbxContent>
+                  </v:textbox>
+                </v:shape>
+              </w:pict>
+            </w:r>
           </w:p>
         </w:tc>
       </w:tr>
@@ -4992,6 +5985,7 @@
     <w:p>
       <w:pPr>
         <w:spacing w:after="0" w:line="240" w:lineRule="auto"/>
+        <w:jc w:val="center"/>
         <w:rPr>
           <w:rFonts w:ascii="Corbel" w:hAnsi="Corbel"/>
           <w:b/>
@@ -5006,12 +6000,13 @@
           <w:sz w:val="18"/>
           <w:szCs w:val="18"/>
         </w:rPr>
-        <w:t xml:space="preserve">                   Nous espérons que vous avez passé  un excellent séjour et</w:t>
+        <w:t>Nous espérons que vous avez passé  un excellent séjour et</w:t>
       </w:r>
     </w:p>
     <w:p>
       <w:pPr>
         <w:spacing w:after="0" w:line="240" w:lineRule="auto"/>
+        <w:jc w:val="center"/>
         <w:rPr>
           <w:rFonts w:ascii="Corbel" w:hAnsi="Corbel"/>
           <w:b/>
@@ -5019,15 +6014,6 @@
           <w:szCs w:val="18"/>
         </w:rPr>
       </w:pPr>
-      <w:r>
-        <w:rPr>
-          <w:rFonts w:ascii="Corbel" w:hAnsi="Corbel"/>
-          <w:b/>
-          <w:sz w:val="18"/>
-          <w:szCs w:val="18"/>
-        </w:rPr>
-        <w:t xml:space="preserve">                          </w:t>
-      </w:r>
       <w:proofErr w:type="gramStart"/>
       <w:r>
         <w:rPr>
@@ -5063,26 +6049,7 @@
     <w:p>
       <w:pPr>
         <w:spacing w:after="0" w:line="240" w:lineRule="auto"/>
-        <w:rPr>
-          <w:rFonts w:ascii="Corbel" w:hAnsi="Corbel"/>
-          <w:b/>
-          <w:sz w:val="18"/>
-          <w:szCs w:val="18"/>
-        </w:rPr>
-      </w:pPr>
-      <w:r>
-        <w:rPr>
-          <w:rFonts w:ascii="Corbel" w:hAnsi="Corbel"/>
-          <w:b/>
-          <w:sz w:val="18"/>
-          <w:szCs w:val="18"/>
-        </w:rPr>
-        <w:t xml:space="preserve">                              </w:t>
-      </w:r>
-    </w:p>
-    <w:p>
-      <w:pPr>
-        <w:spacing w:after="0" w:line="240" w:lineRule="auto"/>
+        <w:jc w:val="center"/>
         <w:rPr>
           <w:rFonts w:ascii="Corbel" w:hAnsi="Corbel"/>
           <w:b/>
@@ -5090,15 +6057,6 @@
           <w:szCs w:val="16"/>
         </w:rPr>
       </w:pPr>
-      <w:r>
-        <w:rPr>
-          <w:rFonts w:ascii="Corbel" w:hAnsi="Corbel"/>
-          <w:b/>
-          <w:sz w:val="18"/>
-          <w:szCs w:val="18"/>
-        </w:rPr>
-        <w:t xml:space="preserve">                                                     </w:t>
-      </w:r>
       <w:r>
         <w:rPr>
           <w:rFonts w:ascii="Corbel" w:hAnsi="Corbel"/>
@@ -5955,7 +6913,7 @@
 </file>
 
 <file path=customXml/itemProps1.xml><?xml version="1.0" encoding="utf-8"?>
-<ds:datastoreItem xmlns:ds="http://schemas.openxmlformats.org/officeDocument/2006/customXml" ds:itemID="{1F23B545-542A-448E-BF78-82FC6F14FAD9}">
+<ds:datastoreItem xmlns:ds="http://schemas.openxmlformats.org/officeDocument/2006/customXml" ds:itemID="{E8860871-8D97-4178-9B0A-3971501B48BA}">
   <ds:schemaRefs>
     <ds:schemaRef ds:uri="http://schemas.openxmlformats.org/officeDocument/2006/bibliography"/>
   </ds:schemaRefs>

</xml_diff>

<commit_message>
Agrandissement de la zone avec le nom et le prénom sur la facture
</commit_message>
<xml_diff>
--- a/IHM/template/Formulaire Facture Camping-1.docx
+++ b/IHM/template/Formulaire Facture Camping-1.docx
@@ -95,7 +95,7 @@
           <w:lang w:eastAsia="fr-FR"/>
         </w:rPr>
         <w:drawing>
-          <wp:anchor distT="0" distB="0" distL="114300" distR="114300" simplePos="0" relativeHeight="251660288" behindDoc="1" locked="0" layoutInCell="1" allowOverlap="1" wp14:anchorId="1824AE03" wp14:editId="52345838">
+          <wp:anchor distT="0" distB="0" distL="114300" distR="114300" simplePos="0" relativeHeight="251660288" behindDoc="1" locked="0" layoutInCell="1" allowOverlap="1" wp14:anchorId="150854B7" wp14:editId="7BA6ACA5">
             <wp:simplePos x="0" y="0"/>
             <wp:positionH relativeFrom="column">
               <wp:posOffset>1419225</wp:posOffset>
@@ -165,18 +165,7 @@
           <w:sz w:val="32"/>
           <w:szCs w:val="32"/>
         </w:rPr>
-        <w:t>F</w:t>
-      </w:r>
-      <w:bookmarkStart w:id="0" w:name="_GoBack"/>
-      <w:bookmarkEnd w:id="0"/>
-      <w:r>
-        <w:rPr>
-          <w:rFonts w:ascii="Arial" w:hAnsi="Arial" w:cs="Arial"/>
-          <w:b/>
-          <w:sz w:val="32"/>
-          <w:szCs w:val="32"/>
-        </w:rPr>
-        <w:t>ACTURE</w:t>
+        <w:t>FACTURE</w:t>
       </w:r>
     </w:p>
     <w:p>
@@ -196,8 +185,8 @@
           <w:lang w:eastAsia="fr-FR"/>
         </w:rPr>
         <w:pict>
-          <v:shape id="Zone de texte 2" o:spid="_x0000_s1066" type="#_x0000_t202" style="position:absolute;margin-left:-14.5pt;margin-top:16.85pt;width:118.75pt;height:21.9pt;z-index:251702272;visibility:visible;mso-wrap-distance-left:9pt;mso-wrap-distance-top:0;mso-wrap-distance-right:9pt;mso-wrap-distance-bottom:0;mso-position-horizontal-relative:text;mso-position-vertical-relative:text;mso-width-relative:margin;mso-height-relative:margin;v-text-anchor:top" o:gfxdata="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" filled="f" stroked="f">
-            <v:textbox>
+          <v:shape id="Zone de texte 2" o:spid="_x0000_s1066" type="#_x0000_t202" style="position:absolute;margin-left:-31.5pt;margin-top:21.35pt;width:141.75pt;height:39.6pt;z-index:251702272;visibility:visible;mso-wrap-distance-left:9pt;mso-wrap-distance-top:0;mso-wrap-distance-right:9pt;mso-wrap-distance-bottom:0;mso-position-horizontal-relative:text;mso-position-vertical-relative:text;mso-width-relative:margin;mso-height-relative:margin;v-text-anchor:top" o:gfxdata="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" filled="f" stroked="f">
+            <v:textbox style="mso-next-textbox:#Zone de texte 2">
               <w:txbxContent>
                 <w:p>
                   <w:pPr>
@@ -206,18 +195,27 @@
                     <w:rPr>
                       <w:rFonts w:ascii="Corbel" w:hAnsi="Corbel"/>
                       <w:b/>
-                      <w:sz w:val="28"/>
-                      <w:szCs w:val="28"/>
+                      <w:sz w:val="26"/>
+                      <w:szCs w:val="26"/>
                     </w:rPr>
                   </w:pPr>
                   <w:r>
                     <w:rPr>
                       <w:rFonts w:ascii="Corbel" w:hAnsi="Corbel"/>
                       <w:b/>
-                      <w:sz w:val="28"/>
-                      <w:szCs w:val="28"/>
+                      <w:sz w:val="26"/>
+                      <w:szCs w:val="26"/>
                     </w:rPr>
                     <w:t>{{NOM}}</w:t>
+                  </w:r>
+                  <w:r>
+                    <w:rPr>
+                      <w:rFonts w:ascii="Corbel" w:hAnsi="Corbel"/>
+                      <w:b/>
+                      <w:sz w:val="26"/>
+                      <w:szCs w:val="26"/>
+                    </w:rPr>
+                    <w:t xml:space="preserve"> {{PRENOM}}</w:t>
                   </w:r>
                 </w:p>
               </w:txbxContent>
@@ -286,44 +284,6 @@
           </v:shape>
         </w:pict>
       </w:r>
-      <w:r>
-        <w:rPr>
-          <w:rFonts w:ascii="Corbel" w:hAnsi="Corbel"/>
-          <w:noProof/>
-          <w:sz w:val="26"/>
-          <w:szCs w:val="26"/>
-          <w:lang w:eastAsia="fr-FR"/>
-        </w:rPr>
-        <w:pict>
-          <v:shape id="_x0000_s1067" type="#_x0000_t202" style="position:absolute;margin-left:-15.25pt;margin-top:5.35pt;width:119.5pt;height:21.9pt;z-index:251703296;visibility:visible;mso-wrap-distance-left:9pt;mso-wrap-distance-top:0;mso-wrap-distance-right:9pt;mso-wrap-distance-bottom:0;mso-position-horizontal-relative:text;mso-position-vertical-relative:text;mso-width-relative:margin;mso-height-relative:margin;v-text-anchor:top" o:gfxdata="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" filled="f" stroked="f">
-            <v:textbox style="mso-next-textbox:#_x0000_s1067">
-              <w:txbxContent>
-                <w:p>
-                  <w:pPr>
-                    <w:spacing w:line="240" w:lineRule="auto"/>
-                    <w:jc w:val="center"/>
-                    <w:rPr>
-                      <w:rFonts w:ascii="Corbel" w:hAnsi="Corbel"/>
-                      <w:b/>
-                      <w:sz w:val="28"/>
-                      <w:szCs w:val="28"/>
-                    </w:rPr>
-                  </w:pPr>
-                  <w:r>
-                    <w:rPr>
-                      <w:rFonts w:ascii="Corbel" w:hAnsi="Corbel"/>
-                      <w:b/>
-                      <w:sz w:val="28"/>
-                      <w:szCs w:val="28"/>
-                    </w:rPr>
-                    <w:t>{{PRENOM}}</w:t>
-                  </w:r>
-                </w:p>
-              </w:txbxContent>
-            </v:textbox>
-          </v:shape>
-        </w:pict>
-      </w:r>
     </w:p>
     <w:tbl>
       <w:tblPr>
@@ -534,6 +494,8 @@
             </w:r>
           </w:p>
         </w:tc>
+        <w:bookmarkStart w:id="0" w:name="_GoBack"/>
+        <w:bookmarkEnd w:id="0"/>
       </w:tr>
       <w:tr>
         <w:trPr>
@@ -3165,7 +3127,7 @@
           <w:lang w:eastAsia="fr-FR"/>
         </w:rPr>
         <w:drawing>
-          <wp:anchor distT="0" distB="0" distL="114300" distR="114300" simplePos="0" relativeHeight="251793408" behindDoc="1" locked="0" layoutInCell="1" allowOverlap="1" wp14:anchorId="6A945CEF" wp14:editId="58BE2EB7">
+          <wp:anchor distT="0" distB="0" distL="114300" distR="114300" simplePos="0" relativeHeight="251793408" behindDoc="1" locked="0" layoutInCell="1" allowOverlap="1" wp14:anchorId="66160270" wp14:editId="75687C5E">
             <wp:simplePos x="0" y="0"/>
             <wp:positionH relativeFrom="column">
               <wp:posOffset>1419225</wp:posOffset>
@@ -3248,15 +3210,15 @@
       </w:pPr>
       <w:r>
         <w:rPr>
-          <w:rFonts w:ascii="Corbel" w:hAnsi="Corbel"/>
+          <w:rFonts w:ascii="Arial" w:hAnsi="Arial" w:cs="Arial"/>
           <w:noProof/>
-          <w:sz w:val="26"/>
-          <w:szCs w:val="26"/>
+          <w:sz w:val="20"/>
+          <w:szCs w:val="20"/>
           <w:lang w:eastAsia="fr-FR"/>
         </w:rPr>
         <w:pict>
-          <v:shape id="_x0000_s1361" type="#_x0000_t202" style="position:absolute;margin-left:-14.5pt;margin-top:16.85pt;width:118.75pt;height:21.9pt;z-index:251830272;visibility:visible;mso-wrap-distance-left:9pt;mso-wrap-distance-top:0;mso-wrap-distance-right:9pt;mso-wrap-distance-bottom:0;mso-position-horizontal-relative:text;mso-position-vertical-relative:text;mso-width-relative:margin;mso-height-relative:margin;v-text-anchor:top" o:gfxdata="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" filled="f" stroked="f">
-            <v:textbox>
+          <v:shape id="_x0000_s1386" type="#_x0000_t202" style="position:absolute;margin-left:-32.55pt;margin-top:21.35pt;width:141.75pt;height:39.6pt;z-index:251850752;visibility:visible;mso-wrap-distance-left:9pt;mso-wrap-distance-top:0;mso-wrap-distance-right:9pt;mso-wrap-distance-bottom:0;mso-position-horizontal-relative:text;mso-position-vertical-relative:text;mso-width-relative:margin;mso-height-relative:margin;v-text-anchor:top" o:gfxdata="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" filled="f" stroked="f">
+            <v:textbox style="mso-next-textbox:#_x0000_s1386">
               <w:txbxContent>
                 <w:p>
                   <w:pPr>
@@ -3265,18 +3227,27 @@
                     <w:rPr>
                       <w:rFonts w:ascii="Corbel" w:hAnsi="Corbel"/>
                       <w:b/>
-                      <w:sz w:val="28"/>
-                      <w:szCs w:val="28"/>
+                      <w:sz w:val="26"/>
+                      <w:szCs w:val="26"/>
                     </w:rPr>
                   </w:pPr>
                   <w:r>
                     <w:rPr>
                       <w:rFonts w:ascii="Corbel" w:hAnsi="Corbel"/>
                       <w:b/>
-                      <w:sz w:val="28"/>
-                      <w:szCs w:val="28"/>
+                      <w:sz w:val="26"/>
+                      <w:szCs w:val="26"/>
                     </w:rPr>
                     <w:t>{{NOM}}</w:t>
+                  </w:r>
+                  <w:r>
+                    <w:rPr>
+                      <w:rFonts w:ascii="Corbel" w:hAnsi="Corbel"/>
+                      <w:b/>
+                      <w:sz w:val="26"/>
+                      <w:szCs w:val="26"/>
+                    </w:rPr>
+                    <w:t xml:space="preserve"> {{PRENOM}}</w:t>
                   </w:r>
                 </w:p>
               </w:txbxContent>
@@ -3338,44 +3309,6 @@
                       <w:szCs w:val="24"/>
                     </w:rPr>
                     <w:t>{{DATE_ARRIVEE}}</w:t>
-                  </w:r>
-                </w:p>
-              </w:txbxContent>
-            </v:textbox>
-          </v:shape>
-        </w:pict>
-      </w:r>
-      <w:r>
-        <w:rPr>
-          <w:rFonts w:ascii="Corbel" w:hAnsi="Corbel"/>
-          <w:noProof/>
-          <w:sz w:val="26"/>
-          <w:szCs w:val="26"/>
-          <w:lang w:eastAsia="fr-FR"/>
-        </w:rPr>
-        <w:pict>
-          <v:shape id="_x0000_s1362" type="#_x0000_t202" style="position:absolute;margin-left:-15.25pt;margin-top:5.35pt;width:119.5pt;height:21.9pt;z-index:251831296;visibility:visible;mso-wrap-distance-left:9pt;mso-wrap-distance-top:0;mso-wrap-distance-right:9pt;mso-wrap-distance-bottom:0;mso-position-horizontal-relative:text;mso-position-vertical-relative:text;mso-width-relative:margin;mso-height-relative:margin;v-text-anchor:top" o:gfxdata="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" filled="f" stroked="f">
-            <v:textbox style="mso-next-textbox:#_x0000_s1362">
-              <w:txbxContent>
-                <w:p>
-                  <w:pPr>
-                    <w:spacing w:line="240" w:lineRule="auto"/>
-                    <w:jc w:val="center"/>
-                    <w:rPr>
-                      <w:rFonts w:ascii="Corbel" w:hAnsi="Corbel"/>
-                      <w:b/>
-                      <w:sz w:val="28"/>
-                      <w:szCs w:val="28"/>
-                    </w:rPr>
-                  </w:pPr>
-                  <w:r>
-                    <w:rPr>
-                      <w:rFonts w:ascii="Corbel" w:hAnsi="Corbel"/>
-                      <w:b/>
-                      <w:sz w:val="28"/>
-                      <w:szCs w:val="28"/>
-                    </w:rPr>
-                    <w:t>{{PRENOM}}</w:t>
                   </w:r>
                 </w:p>
               </w:txbxContent>
@@ -6913,7 +6846,7 @@
 </file>
 
 <file path=customXml/itemProps1.xml><?xml version="1.0" encoding="utf-8"?>
-<ds:datastoreItem xmlns:ds="http://schemas.openxmlformats.org/officeDocument/2006/customXml" ds:itemID="{E8860871-8D97-4178-9B0A-3971501B48BA}">
+<ds:datastoreItem xmlns:ds="http://schemas.openxmlformats.org/officeDocument/2006/customXml" ds:itemID="{DE9F0B8D-5A7A-4CE0-80DA-FB3EE37CB3E2}">
   <ds:schemaRefs>
     <ds:schemaRef ds:uri="http://schemas.openxmlformats.org/officeDocument/2006/bibliography"/>
   </ds:schemaRefs>

</xml_diff>